<commit_message>
Laba_2 and laba_3 beta-version. Laba_1 report is ready.
</commit_message>
<xml_diff>
--- a/laba_1/Отчёт_1_Лабораторная_Пушкарев.docx
+++ b/laba_1/Отчёт_1_Лабораторная_Пушкарев.docx
@@ -627,16 +627,18 @@
       <w:pPr>
         <w:jc w:val="center"/>
         <w:rPr>
-          <w:b w:val="1"/>
-          <w:sz w:val="28"/>
-          <w:szCs w:val="28"/>
-        </w:rPr>
-      </w:pPr>
-      <w:r>
-        <w:rPr>
-          <w:b w:val="1"/>
-          <w:sz w:val="28"/>
-          <w:szCs w:val="28"/>
+          <w:rFonts w:ascii="Times New Roman" w:cs="Times New Roman" w:eastAsia="Times New Roman" w:hAnsi="Times New Roman"/>
+          <w:b w:val="1"/>
+          <w:sz w:val="34"/>
+          <w:szCs w:val="34"/>
+        </w:rPr>
+      </w:pPr>
+      <w:r>
+        <w:rPr>
+          <w:rFonts w:ascii="Times New Roman" w:cs="Times New Roman" w:eastAsia="Times New Roman" w:hAnsi="Times New Roman"/>
+          <w:b w:val="1"/>
+          <w:sz w:val="34"/>
+          <w:szCs w:val="34"/>
           <w:rtl w:val="0"/>
         </w:rPr>
         <w:t xml:space="preserve">Оглавление</w:t>
@@ -679,14 +681,14 @@
           <w:hyperlink w:anchor="_1fob9te">
             <w:r>
               <w:rPr>
-                <w:rFonts w:ascii="Arial" w:cs="Arial" w:eastAsia="Arial" w:hAnsi="Arial"/>
+                <w:rFonts w:ascii="Times New Roman" w:cs="Times New Roman" w:eastAsia="Times New Roman" w:hAnsi="Times New Roman"/>
                 <w:b w:val="1"/>
                 <w:i w:val="0"/>
                 <w:smallCaps w:val="0"/>
                 <w:strike w:val="0"/>
                 <w:color w:val="000000"/>
-                <w:sz w:val="22"/>
-                <w:szCs w:val="22"/>
+                <w:sz w:val="28"/>
+                <w:szCs w:val="28"/>
                 <w:u w:val="none"/>
                 <w:shd w:fill="auto" w:val="clear"/>
                 <w:vertAlign w:val="baseline"/>
@@ -727,14 +729,14 @@
           <w:hyperlink w:anchor="_3znysh7">
             <w:r>
               <w:rPr>
-                <w:rFonts w:ascii="Arial" w:cs="Arial" w:eastAsia="Arial" w:hAnsi="Arial"/>
+                <w:rFonts w:ascii="Times New Roman" w:cs="Times New Roman" w:eastAsia="Times New Roman" w:hAnsi="Times New Roman"/>
                 <w:b w:val="1"/>
                 <w:i w:val="0"/>
                 <w:smallCaps w:val="0"/>
                 <w:strike w:val="0"/>
                 <w:color w:val="000000"/>
-                <w:sz w:val="22"/>
-                <w:szCs w:val="22"/>
+                <w:sz w:val="28"/>
+                <w:szCs w:val="28"/>
                 <w:u w:val="none"/>
                 <w:shd w:fill="auto" w:val="clear"/>
                 <w:vertAlign w:val="baseline"/>
@@ -775,14 +777,14 @@
           <w:hyperlink w:anchor="_2et92p0">
             <w:r>
               <w:rPr>
-                <w:rFonts w:ascii="Arial" w:cs="Arial" w:eastAsia="Arial" w:hAnsi="Arial"/>
+                <w:rFonts w:ascii="Times New Roman" w:cs="Times New Roman" w:eastAsia="Times New Roman" w:hAnsi="Times New Roman"/>
                 <w:b w:val="1"/>
                 <w:i w:val="0"/>
                 <w:smallCaps w:val="0"/>
                 <w:strike w:val="0"/>
                 <w:color w:val="000000"/>
-                <w:sz w:val="22"/>
-                <w:szCs w:val="22"/>
+                <w:sz w:val="28"/>
+                <w:szCs w:val="28"/>
                 <w:u w:val="none"/>
                 <w:shd w:fill="auto" w:val="clear"/>
                 <w:vertAlign w:val="baseline"/>
@@ -790,7 +792,7 @@
               </w:rPr>
               <w:t xml:space="preserve">Теоретическая часть</w:t>
               <w:tab/>
-              <w:t xml:space="preserve">3</w:t>
+              <w:t xml:space="preserve">4</w:t>
             </w:r>
           </w:hyperlink>
           <w:r>
@@ -823,14 +825,14 @@
           <w:hyperlink w:anchor="_tyjcwt">
             <w:r>
               <w:rPr>
-                <w:rFonts w:ascii="Arial" w:cs="Arial" w:eastAsia="Arial" w:hAnsi="Arial"/>
+                <w:rFonts w:ascii="Times New Roman" w:cs="Times New Roman" w:eastAsia="Times New Roman" w:hAnsi="Times New Roman"/>
                 <w:b w:val="1"/>
                 <w:i w:val="0"/>
                 <w:smallCaps w:val="0"/>
                 <w:strike w:val="0"/>
                 <w:color w:val="000000"/>
-                <w:sz w:val="22"/>
-                <w:szCs w:val="22"/>
+                <w:sz w:val="28"/>
+                <w:szCs w:val="28"/>
                 <w:u w:val="none"/>
                 <w:shd w:fill="auto" w:val="clear"/>
                 <w:vertAlign w:val="baseline"/>
@@ -871,14 +873,14 @@
           <w:hyperlink w:anchor="_3dy6vkm">
             <w:r>
               <w:rPr>
-                <w:rFonts w:ascii="Arial" w:cs="Arial" w:eastAsia="Arial" w:hAnsi="Arial"/>
+                <w:rFonts w:ascii="Times New Roman" w:cs="Times New Roman" w:eastAsia="Times New Roman" w:hAnsi="Times New Roman"/>
                 <w:b w:val="1"/>
                 <w:i w:val="0"/>
                 <w:smallCaps w:val="0"/>
                 <w:strike w:val="0"/>
                 <w:color w:val="000000"/>
-                <w:sz w:val="22"/>
-                <w:szCs w:val="22"/>
+                <w:sz w:val="28"/>
+                <w:szCs w:val="28"/>
                 <w:u w:val="none"/>
                 <w:shd w:fill="auto" w:val="clear"/>
                 <w:vertAlign w:val="baseline"/>
@@ -886,7 +888,7 @@
               </w:rPr>
               <w:t xml:space="preserve">Основные шаги программы</w:t>
               <w:tab/>
-              <w:t xml:space="preserve">4</w:t>
+              <w:t xml:space="preserve">5</w:t>
             </w:r>
           </w:hyperlink>
           <w:r>
@@ -919,14 +921,14 @@
           <w:hyperlink w:anchor="_1t3h5sf">
             <w:r>
               <w:rPr>
-                <w:rFonts w:ascii="Arial" w:cs="Arial" w:eastAsia="Arial" w:hAnsi="Arial"/>
+                <w:rFonts w:ascii="Times New Roman" w:cs="Times New Roman" w:eastAsia="Times New Roman" w:hAnsi="Times New Roman"/>
                 <w:b w:val="1"/>
                 <w:i w:val="0"/>
                 <w:smallCaps w:val="0"/>
                 <w:strike w:val="0"/>
                 <w:color w:val="000000"/>
-                <w:sz w:val="22"/>
-                <w:szCs w:val="22"/>
+                <w:sz w:val="28"/>
+                <w:szCs w:val="28"/>
                 <w:u w:val="none"/>
                 <w:shd w:fill="auto" w:val="clear"/>
                 <w:vertAlign w:val="baseline"/>
@@ -934,7 +936,7 @@
               </w:rPr>
               <w:t xml:space="preserve">Блок схема программы</w:t>
               <w:tab/>
-              <w:t xml:space="preserve">5</w:t>
+              <w:t xml:space="preserve">6</w:t>
             </w:r>
           </w:hyperlink>
           <w:r>
@@ -967,14 +969,14 @@
           <w:hyperlink w:anchor="_lnxbz9">
             <w:r>
               <w:rPr>
-                <w:rFonts w:ascii="Arial" w:cs="Arial" w:eastAsia="Arial" w:hAnsi="Arial"/>
+                <w:rFonts w:ascii="Times New Roman" w:cs="Times New Roman" w:eastAsia="Times New Roman" w:hAnsi="Times New Roman"/>
                 <w:b w:val="1"/>
                 <w:i w:val="0"/>
                 <w:smallCaps w:val="0"/>
                 <w:strike w:val="0"/>
                 <w:color w:val="000000"/>
-                <w:sz w:val="22"/>
-                <w:szCs w:val="22"/>
+                <w:sz w:val="28"/>
+                <w:szCs w:val="28"/>
                 <w:u w:val="none"/>
                 <w:shd w:fill="auto" w:val="clear"/>
                 <w:vertAlign w:val="baseline"/>
@@ -982,7 +984,7 @@
               </w:rPr>
               <w:t xml:space="preserve">Рекомендации пользователя</w:t>
               <w:tab/>
-              <w:t xml:space="preserve">7</w:t>
+              <w:t xml:space="preserve">8</w:t>
             </w:r>
           </w:hyperlink>
           <w:r>
@@ -1015,14 +1017,14 @@
           <w:hyperlink w:anchor="_35nkun2">
             <w:r>
               <w:rPr>
-                <w:rFonts w:ascii="Arial" w:cs="Arial" w:eastAsia="Arial" w:hAnsi="Arial"/>
+                <w:rFonts w:ascii="Times New Roman" w:cs="Times New Roman" w:eastAsia="Times New Roman" w:hAnsi="Times New Roman"/>
                 <w:b w:val="1"/>
                 <w:i w:val="0"/>
                 <w:smallCaps w:val="0"/>
                 <w:strike w:val="0"/>
                 <w:color w:val="000000"/>
-                <w:sz w:val="22"/>
-                <w:szCs w:val="22"/>
+                <w:sz w:val="28"/>
+                <w:szCs w:val="28"/>
                 <w:u w:val="none"/>
                 <w:shd w:fill="auto" w:val="clear"/>
                 <w:vertAlign w:val="baseline"/>
@@ -1030,7 +1032,7 @@
               </w:rPr>
               <w:t xml:space="preserve">Рекомендации программиста</w:t>
               <w:tab/>
-              <w:t xml:space="preserve">7</w:t>
+              <w:t xml:space="preserve">8</w:t>
             </w:r>
           </w:hyperlink>
           <w:r>
@@ -1063,14 +1065,14 @@
           <w:hyperlink w:anchor="_1ksv4uv">
             <w:r>
               <w:rPr>
-                <w:rFonts w:ascii="Arial" w:cs="Arial" w:eastAsia="Arial" w:hAnsi="Arial"/>
+                <w:rFonts w:ascii="Times New Roman" w:cs="Times New Roman" w:eastAsia="Times New Roman" w:hAnsi="Times New Roman"/>
                 <w:b w:val="1"/>
                 <w:i w:val="0"/>
                 <w:smallCaps w:val="0"/>
                 <w:strike w:val="0"/>
                 <w:color w:val="000000"/>
-                <w:sz w:val="22"/>
-                <w:szCs w:val="22"/>
+                <w:sz w:val="28"/>
+                <w:szCs w:val="28"/>
                 <w:u w:val="none"/>
                 <w:shd w:fill="auto" w:val="clear"/>
                 <w:vertAlign w:val="baseline"/>
@@ -1078,7 +1080,7 @@
               </w:rPr>
               <w:t xml:space="preserve">Контрольный пример</w:t>
               <w:tab/>
-              <w:t xml:space="preserve">7</w:t>
+              <w:t xml:space="preserve">8</w:t>
             </w:r>
           </w:hyperlink>
           <w:r>
@@ -1111,14 +1113,14 @@
           <w:hyperlink w:anchor="_2jxsxqh">
             <w:r>
               <w:rPr>
-                <w:rFonts w:ascii="Arial" w:cs="Arial" w:eastAsia="Arial" w:hAnsi="Arial"/>
+                <w:rFonts w:ascii="Times New Roman" w:cs="Times New Roman" w:eastAsia="Times New Roman" w:hAnsi="Times New Roman"/>
                 <w:b w:val="1"/>
                 <w:i w:val="0"/>
                 <w:smallCaps w:val="0"/>
                 <w:strike w:val="0"/>
                 <w:color w:val="000000"/>
-                <w:sz w:val="22"/>
-                <w:szCs w:val="22"/>
+                <w:sz w:val="28"/>
+                <w:szCs w:val="28"/>
                 <w:u w:val="none"/>
                 <w:shd w:fill="auto" w:val="clear"/>
                 <w:vertAlign w:val="baseline"/>
@@ -1126,7 +1128,7 @@
               </w:rPr>
               <w:t xml:space="preserve">Вывод</w:t>
               <w:tab/>
-              <w:t xml:space="preserve">8</w:t>
+              <w:t xml:space="preserve">9</w:t>
             </w:r>
           </w:hyperlink>
           <w:r>
@@ -1143,7 +1145,11 @@
     <w:p>
       <w:pPr>
         <w:pStyle w:val="Heading1"/>
-        <w:rPr/>
+        <w:rPr>
+          <w:rFonts w:ascii="Times New Roman" w:cs="Times New Roman" w:eastAsia="Times New Roman" w:hAnsi="Times New Roman"/>
+          <w:sz w:val="42"/>
+          <w:szCs w:val="42"/>
+        </w:rPr>
       </w:pPr>
       <w:bookmarkStart w:colFirst="0" w:colLast="0" w:name="_gjdgxs" w:id="0"/>
       <w:bookmarkEnd w:id="0"/>
@@ -1173,16 +1179,18 @@
       <w:pPr>
         <w:pStyle w:val="Heading1"/>
         <w:rPr>
-          <w:sz w:val="32"/>
-          <w:szCs w:val="32"/>
+          <w:rFonts w:ascii="Times New Roman" w:cs="Times New Roman" w:eastAsia="Times New Roman" w:hAnsi="Times New Roman"/>
+          <w:sz w:val="34"/>
+          <w:szCs w:val="34"/>
         </w:rPr>
       </w:pPr>
       <w:bookmarkStart w:colFirst="0" w:colLast="0" w:name="_1fob9te" w:id="2"/>
       <w:bookmarkEnd w:id="2"/>
       <w:r>
         <w:rPr>
-          <w:sz w:val="32"/>
-          <w:szCs w:val="32"/>
+          <w:rFonts w:ascii="Times New Roman" w:cs="Times New Roman" w:eastAsia="Times New Roman" w:hAnsi="Times New Roman"/>
+          <w:sz w:val="34"/>
+          <w:szCs w:val="34"/>
           <w:rtl w:val="0"/>
         </w:rPr>
         <w:t xml:space="preserve">Цель работы</w:t>
@@ -1191,10 +1199,17 @@
     <w:p>
       <w:pPr>
         <w:ind w:firstLine="566"/>
-        <w:rPr/>
-      </w:pPr>
-      <w:r>
-        <w:rPr>
+        <w:rPr>
+          <w:rFonts w:ascii="Times New Roman" w:cs="Times New Roman" w:eastAsia="Times New Roman" w:hAnsi="Times New Roman"/>
+          <w:sz w:val="28"/>
+          <w:szCs w:val="28"/>
+        </w:rPr>
+      </w:pPr>
+      <w:r>
+        <w:rPr>
+          <w:rFonts w:ascii="Times New Roman" w:cs="Times New Roman" w:eastAsia="Times New Roman" w:hAnsi="Times New Roman"/>
+          <w:sz w:val="28"/>
+          <w:szCs w:val="28"/>
           <w:rtl w:val="0"/>
         </w:rPr>
         <w:t xml:space="preserve">Целью данной лабораторной работы является разработка программы для автоматизированной генерации датасета, содержащего информацию о покупках в магазинах на территории Санкт-Петербурга. Программа должна учитывать следующие параметры: название магазина, координаты, время покупки, категории товаров, бренды, количество товаров, стоимость и данные о платежных картах.</w:t>
@@ -1203,7 +1218,11 @@
     <w:p>
       <w:pPr>
         <w:ind w:left="0" w:firstLine="0"/>
-        <w:rPr/>
+        <w:rPr>
+          <w:rFonts w:ascii="Times New Roman" w:cs="Times New Roman" w:eastAsia="Times New Roman" w:hAnsi="Times New Roman"/>
+          <w:sz w:val="24"/>
+          <w:szCs w:val="24"/>
+        </w:rPr>
       </w:pPr>
       <w:r>
         <w:rPr>
@@ -1215,16 +1234,18 @@
       <w:pPr>
         <w:pStyle w:val="Heading1"/>
         <w:rPr>
-          <w:sz w:val="32"/>
-          <w:szCs w:val="32"/>
+          <w:rFonts w:ascii="Times New Roman" w:cs="Times New Roman" w:eastAsia="Times New Roman" w:hAnsi="Times New Roman"/>
+          <w:sz w:val="34"/>
+          <w:szCs w:val="34"/>
         </w:rPr>
       </w:pPr>
       <w:bookmarkStart w:colFirst="0" w:colLast="0" w:name="_3znysh7" w:id="3"/>
       <w:bookmarkEnd w:id="3"/>
       <w:r>
         <w:rPr>
-          <w:sz w:val="32"/>
-          <w:szCs w:val="32"/>
+          <w:rFonts w:ascii="Times New Roman" w:cs="Times New Roman" w:eastAsia="Times New Roman" w:hAnsi="Times New Roman"/>
+          <w:sz w:val="34"/>
+          <w:szCs w:val="34"/>
           <w:rtl w:val="0"/>
         </w:rPr>
         <w:t xml:space="preserve">Описание задачи</w:t>
@@ -1233,10 +1254,17 @@
     <w:p>
       <w:pPr>
         <w:ind w:firstLine="566"/>
-        <w:rPr/>
-      </w:pPr>
-      <w:r>
-        <w:rPr>
+        <w:rPr>
+          <w:rFonts w:ascii="Times New Roman" w:cs="Times New Roman" w:eastAsia="Times New Roman" w:hAnsi="Times New Roman"/>
+          <w:sz w:val="28"/>
+          <w:szCs w:val="28"/>
+        </w:rPr>
+      </w:pPr>
+      <w:r>
+        <w:rPr>
+          <w:rFonts w:ascii="Times New Roman" w:cs="Times New Roman" w:eastAsia="Times New Roman" w:hAnsi="Times New Roman"/>
+          <w:sz w:val="28"/>
+          <w:szCs w:val="28"/>
           <w:rtl w:val="0"/>
         </w:rPr>
         <w:t xml:space="preserve">Задача заключается в автоматизированной генерации датасета на 50000 строк, который будет содержать информацию о покупках в магазинах на территории Санкт-Петербурга. Датасет должен включать следующие ключевые атрибуты и соответствовать определённым требованиям:</w:t>
@@ -1245,7 +1273,11 @@
     <w:p>
       <w:pPr>
         <w:ind w:left="0" w:firstLine="0"/>
-        <w:rPr/>
+        <w:rPr>
+          <w:rFonts w:ascii="Times New Roman" w:cs="Times New Roman" w:eastAsia="Times New Roman" w:hAnsi="Times New Roman"/>
+          <w:sz w:val="28"/>
+          <w:szCs w:val="28"/>
+        </w:rPr>
       </w:pPr>
       <w:r>
         <w:rPr>
@@ -1260,17 +1292,26 @@
           <w:numId w:val="2"/>
         </w:numPr>
         <w:ind w:left="720" w:hanging="360"/>
-        <w:rPr/>
-      </w:pPr>
-      <w:r>
-        <w:rPr>
-          <w:b w:val="1"/>
+        <w:rPr>
+          <w:sz w:val="28"/>
+          <w:szCs w:val="28"/>
+        </w:rPr>
+      </w:pPr>
+      <w:r>
+        <w:rPr>
+          <w:rFonts w:ascii="Times New Roman" w:cs="Times New Roman" w:eastAsia="Times New Roman" w:hAnsi="Times New Roman"/>
+          <w:b w:val="1"/>
+          <w:sz w:val="28"/>
+          <w:szCs w:val="28"/>
           <w:rtl w:val="0"/>
         </w:rPr>
         <w:t xml:space="preserve">Название магазина:</w:t>
       </w:r>
       <w:r>
         <w:rPr>
+          <w:rFonts w:ascii="Times New Roman" w:cs="Times New Roman" w:eastAsia="Times New Roman" w:hAnsi="Times New Roman"/>
+          <w:sz w:val="28"/>
+          <w:szCs w:val="28"/>
           <w:rtl w:val="0"/>
         </w:rPr>
         <w:t xml:space="preserve"> Генерировать не менее 30 уникальных названий магазинов из заранее заданного "словаря".</w:t>
@@ -1283,17 +1324,26 @@
           <w:numId w:val="2"/>
         </w:numPr>
         <w:ind w:left="720" w:hanging="360"/>
-        <w:rPr/>
-      </w:pPr>
-      <w:r>
-        <w:rPr>
-          <w:b w:val="1"/>
+        <w:rPr>
+          <w:sz w:val="28"/>
+          <w:szCs w:val="28"/>
+        </w:rPr>
+      </w:pPr>
+      <w:r>
+        <w:rPr>
+          <w:rFonts w:ascii="Times New Roman" w:cs="Times New Roman" w:eastAsia="Times New Roman" w:hAnsi="Times New Roman"/>
+          <w:b w:val="1"/>
+          <w:sz w:val="28"/>
+          <w:szCs w:val="28"/>
           <w:rtl w:val="0"/>
         </w:rPr>
         <w:t xml:space="preserve">Координаты и время:</w:t>
       </w:r>
       <w:r>
         <w:rPr>
+          <w:rFonts w:ascii="Times New Roman" w:cs="Times New Roman" w:eastAsia="Times New Roman" w:hAnsi="Times New Roman"/>
+          <w:sz w:val="28"/>
+          <w:szCs w:val="28"/>
           <w:rtl w:val="0"/>
         </w:rPr>
         <w:t xml:space="preserve"> Формировать два столбца: дата и время (в формате YYYY-MM-DDTHH:MM+ZZ:ZZ) и долгота с широтой (с округлением до 10^-8). Время покупок должно соответствовать рабочему времени магазинов (с 10:00 до 22:00).</w:t>
@@ -1306,17 +1356,26 @@
           <w:numId w:val="2"/>
         </w:numPr>
         <w:ind w:left="720" w:hanging="360"/>
-        <w:rPr/>
-      </w:pPr>
-      <w:r>
-        <w:rPr>
-          <w:b w:val="1"/>
+        <w:rPr>
+          <w:sz w:val="28"/>
+          <w:szCs w:val="28"/>
+        </w:rPr>
+      </w:pPr>
+      <w:r>
+        <w:rPr>
+          <w:rFonts w:ascii="Times New Roman" w:cs="Times New Roman" w:eastAsia="Times New Roman" w:hAnsi="Times New Roman"/>
+          <w:b w:val="1"/>
+          <w:sz w:val="28"/>
+          <w:szCs w:val="28"/>
           <w:rtl w:val="0"/>
         </w:rPr>
         <w:t xml:space="preserve">Категории:</w:t>
       </w:r>
       <w:r>
         <w:rPr>
+          <w:rFonts w:ascii="Times New Roman" w:cs="Times New Roman" w:eastAsia="Times New Roman" w:hAnsi="Times New Roman"/>
+          <w:sz w:val="28"/>
+          <w:szCs w:val="28"/>
           <w:rtl w:val="0"/>
         </w:rPr>
         <w:t xml:space="preserve"> Категории товаров должны соответствовать тематике магазинов и быть не менее 50 уникальными, формируемыми из другого "словаря".</w:t>
@@ -1329,17 +1388,26 @@
           <w:numId w:val="2"/>
         </w:numPr>
         <w:ind w:left="720" w:hanging="360"/>
-        <w:rPr/>
-      </w:pPr>
-      <w:r>
-        <w:rPr>
-          <w:b w:val="1"/>
+        <w:rPr>
+          <w:sz w:val="28"/>
+          <w:szCs w:val="28"/>
+        </w:rPr>
+      </w:pPr>
+      <w:r>
+        <w:rPr>
+          <w:rFonts w:ascii="Times New Roman" w:cs="Times New Roman" w:eastAsia="Times New Roman" w:hAnsi="Times New Roman"/>
+          <w:b w:val="1"/>
+          <w:sz w:val="28"/>
+          <w:szCs w:val="28"/>
           <w:rtl w:val="0"/>
         </w:rPr>
         <w:t xml:space="preserve">Бренды:</w:t>
       </w:r>
       <w:r>
         <w:rPr>
+          <w:rFonts w:ascii="Times New Roman" w:cs="Times New Roman" w:eastAsia="Times New Roman" w:hAnsi="Times New Roman"/>
+          <w:sz w:val="28"/>
+          <w:szCs w:val="28"/>
           <w:rtl w:val="0"/>
         </w:rPr>
         <w:t xml:space="preserve">  Генерировать не менее 500 уникальных брендов, относящихся к выбранным категориям.</w:t>
@@ -1352,17 +1420,26 @@
           <w:numId w:val="2"/>
         </w:numPr>
         <w:ind w:left="720" w:hanging="360"/>
-        <w:rPr/>
-      </w:pPr>
-      <w:r>
-        <w:rPr>
-          <w:b w:val="1"/>
+        <w:rPr>
+          <w:sz w:val="28"/>
+          <w:szCs w:val="28"/>
+        </w:rPr>
+      </w:pPr>
+      <w:r>
+        <w:rPr>
+          <w:rFonts w:ascii="Times New Roman" w:cs="Times New Roman" w:eastAsia="Times New Roman" w:hAnsi="Times New Roman"/>
+          <w:b w:val="1"/>
+          <w:sz w:val="28"/>
+          <w:szCs w:val="28"/>
           <w:rtl w:val="0"/>
         </w:rPr>
         <w:t xml:space="preserve">Номер карточки:</w:t>
       </w:r>
       <w:r>
         <w:rPr>
+          <w:rFonts w:ascii="Times New Roman" w:cs="Times New Roman" w:eastAsia="Times New Roman" w:hAnsi="Times New Roman"/>
+          <w:sz w:val="28"/>
+          <w:szCs w:val="28"/>
           <w:rtl w:val="0"/>
         </w:rPr>
         <w:t xml:space="preserve"> Генерировать номера карт в формате "1234 5678 1234 5678", с возможностью настройки вероятностей для различных банков (например, Сбербанк, Газпромбанк) и платежных систем (Visa, MasterCard).</w:t>
@@ -1380,17 +1457,26 @@
           <w:numId w:val="2"/>
         </w:numPr>
         <w:ind w:left="720" w:hanging="360"/>
-        <w:rPr/>
-      </w:pPr>
-      <w:r>
-        <w:rPr>
-          <w:b w:val="1"/>
+        <w:rPr>
+          <w:sz w:val="28"/>
+          <w:szCs w:val="28"/>
+        </w:rPr>
+      </w:pPr>
+      <w:r>
+        <w:rPr>
+          <w:rFonts w:ascii="Times New Roman" w:cs="Times New Roman" w:eastAsia="Times New Roman" w:hAnsi="Times New Roman"/>
+          <w:b w:val="1"/>
+          <w:sz w:val="28"/>
+          <w:szCs w:val="28"/>
           <w:rtl w:val="0"/>
         </w:rPr>
         <w:t xml:space="preserve">Количество товаров:</w:t>
       </w:r>
       <w:r>
         <w:rPr>
+          <w:rFonts w:ascii="Times New Roman" w:cs="Times New Roman" w:eastAsia="Times New Roman" w:hAnsi="Times New Roman"/>
+          <w:sz w:val="28"/>
+          <w:szCs w:val="28"/>
           <w:rtl w:val="0"/>
         </w:rPr>
         <w:t xml:space="preserve"> Генерировать случайное количество товаров в диапазоне от 5 до 10 штук в каждой покупке.</w:t>
@@ -1403,17 +1489,26 @@
           <w:numId w:val="2"/>
         </w:numPr>
         <w:ind w:left="720" w:hanging="360"/>
-        <w:rPr/>
-      </w:pPr>
-      <w:r>
-        <w:rPr>
-          <w:b w:val="1"/>
+        <w:rPr>
+          <w:sz w:val="28"/>
+          <w:szCs w:val="28"/>
+        </w:rPr>
+      </w:pPr>
+      <w:r>
+        <w:rPr>
+          <w:rFonts w:ascii="Times New Roman" w:cs="Times New Roman" w:eastAsia="Times New Roman" w:hAnsi="Times New Roman"/>
+          <w:b w:val="1"/>
+          <w:sz w:val="28"/>
+          <w:szCs w:val="28"/>
           <w:rtl w:val="0"/>
         </w:rPr>
         <w:t xml:space="preserve">Стоимость:</w:t>
       </w:r>
       <w:r>
         <w:rPr>
+          <w:rFonts w:ascii="Times New Roman" w:cs="Times New Roman" w:eastAsia="Times New Roman" w:hAnsi="Times New Roman"/>
+          <w:sz w:val="28"/>
+          <w:szCs w:val="28"/>
           <w:rtl w:val="0"/>
         </w:rPr>
         <w:t xml:space="preserve"> Генерировать стоимость товаров, основываясь на средней рыночной стоимости, исключая бесплатные или нулевые значения.</w:t>
@@ -1422,18 +1517,10 @@
     <w:p>
       <w:pPr>
         <w:ind w:left="0" w:firstLine="0"/>
-        <w:rPr/>
-      </w:pPr>
-      <w:r>
-        <w:rPr>
-          <w:rtl w:val="0"/>
-        </w:rPr>
-      </w:r>
-    </w:p>
-    <w:p>
-      <w:pPr>
-        <w:ind w:left="0" w:firstLine="0"/>
-        <w:rPr/>
+        <w:rPr>
+          <w:sz w:val="28"/>
+          <w:szCs w:val="28"/>
+        </w:rPr>
       </w:pPr>
       <w:r>
         <w:rPr>
@@ -1445,16 +1532,18 @@
       <w:pPr>
         <w:pStyle w:val="Heading1"/>
         <w:rPr>
-          <w:sz w:val="32"/>
-          <w:szCs w:val="32"/>
+          <w:rFonts w:ascii="Times New Roman" w:cs="Times New Roman" w:eastAsia="Times New Roman" w:hAnsi="Times New Roman"/>
+          <w:sz w:val="34"/>
+          <w:szCs w:val="34"/>
         </w:rPr>
       </w:pPr>
       <w:bookmarkStart w:colFirst="0" w:colLast="0" w:name="_2et92p0" w:id="4"/>
       <w:bookmarkEnd w:id="4"/>
       <w:r>
         <w:rPr>
-          <w:sz w:val="32"/>
-          <w:szCs w:val="32"/>
+          <w:rFonts w:ascii="Times New Roman" w:cs="Times New Roman" w:eastAsia="Times New Roman" w:hAnsi="Times New Roman"/>
+          <w:sz w:val="34"/>
+          <w:szCs w:val="34"/>
           <w:rtl w:val="0"/>
         </w:rPr>
         <w:t xml:space="preserve">Теоретическая часть</w:t>
@@ -1462,31 +1551,215 @@
     </w:p>
     <w:p>
       <w:pPr>
-        <w:rPr/>
-      </w:pPr>
-      <w:r>
-        <w:rPr>
-          <w:rtl w:val="0"/>
-        </w:rPr>
-        <w:t xml:space="preserve">Для создания датасета использован один програмный модуль lab1.py</w:t>
-      </w:r>
-    </w:p>
-    <w:p>
-      <w:pPr>
-        <w:rPr/>
-      </w:pPr>
-      <w:r>
-        <w:rPr>
-          <w:rtl w:val="0"/>
-        </w:rPr>
-      </w:r>
-    </w:p>
-    <w:p>
-      <w:pPr>
-        <w:rPr/>
-      </w:pPr>
-      <w:r>
-        <w:rPr>
+        <w:ind w:firstLine="720"/>
+        <w:rPr>
+          <w:rFonts w:ascii="Times New Roman" w:cs="Times New Roman" w:eastAsia="Times New Roman" w:hAnsi="Times New Roman"/>
+          <w:sz w:val="28"/>
+          <w:szCs w:val="28"/>
+        </w:rPr>
+      </w:pPr>
+      <w:r>
+        <w:rPr>
+          <w:rFonts w:ascii="Times New Roman" w:cs="Times New Roman" w:eastAsia="Times New Roman" w:hAnsi="Times New Roman"/>
+          <w:sz w:val="28"/>
+          <w:szCs w:val="28"/>
+          <w:rtl w:val="0"/>
+        </w:rPr>
+        <w:t xml:space="preserve">Для решения задачи используется язык программирования Python. В программе применяются следующие подходы:</w:t>
+      </w:r>
+    </w:p>
+    <w:p>
+      <w:pPr>
+        <w:rPr>
+          <w:rFonts w:ascii="Times New Roman" w:cs="Times New Roman" w:eastAsia="Times New Roman" w:hAnsi="Times New Roman"/>
+          <w:sz w:val="28"/>
+          <w:szCs w:val="28"/>
+        </w:rPr>
+      </w:pPr>
+      <w:r>
+        <w:rPr>
+          <w:rFonts w:ascii="Times New Roman" w:cs="Times New Roman" w:eastAsia="Times New Roman" w:hAnsi="Times New Roman"/>
+          <w:sz w:val="28"/>
+          <w:szCs w:val="28"/>
+          <w:rtl w:val="0"/>
+        </w:rPr>
+        <w:t xml:space="preserve">- Чтение данных из файлов: используются заранее подготовленные файлы с данными о магазинах, категориях и брендах.</w:t>
+      </w:r>
+    </w:p>
+    <w:p>
+      <w:pPr>
+        <w:rPr>
+          <w:rFonts w:ascii="Times New Roman" w:cs="Times New Roman" w:eastAsia="Times New Roman" w:hAnsi="Times New Roman"/>
+          <w:sz w:val="28"/>
+          <w:szCs w:val="28"/>
+        </w:rPr>
+      </w:pPr>
+      <w:r>
+        <w:rPr>
+          <w:rFonts w:ascii="Times New Roman" w:cs="Times New Roman" w:eastAsia="Times New Roman" w:hAnsi="Times New Roman"/>
+          <w:sz w:val="28"/>
+          <w:szCs w:val="28"/>
+          <w:rtl w:val="0"/>
+        </w:rPr>
+        <w:t xml:space="preserve">- Генерация случайных данных: выбор магазинов, категорий, брендов и количества товаров осуществляется случайным образом с использованием функции random.choice() и других методов генерации.</w:t>
+      </w:r>
+    </w:p>
+    <w:p>
+      <w:pPr>
+        <w:rPr>
+          <w:rFonts w:ascii="Times New Roman" w:cs="Times New Roman" w:eastAsia="Times New Roman" w:hAnsi="Times New Roman"/>
+          <w:sz w:val="28"/>
+          <w:szCs w:val="28"/>
+        </w:rPr>
+      </w:pPr>
+      <w:r>
+        <w:rPr>
+          <w:rFonts w:ascii="Times New Roman" w:cs="Times New Roman" w:eastAsia="Times New Roman" w:hAnsi="Times New Roman"/>
+          <w:sz w:val="28"/>
+          <w:szCs w:val="28"/>
+          <w:rtl w:val="0"/>
+        </w:rPr>
+        <w:t xml:space="preserve">- Генерация номеров карт: функция create_card() генерирует номера карт с учетом вероятностей выбора банка и платежной системы.</w:t>
+      </w:r>
+    </w:p>
+    <w:p>
+      <w:pPr>
+        <w:rPr>
+          <w:rFonts w:ascii="Times New Roman" w:cs="Times New Roman" w:eastAsia="Times New Roman" w:hAnsi="Times New Roman"/>
+          <w:sz w:val="28"/>
+          <w:szCs w:val="28"/>
+        </w:rPr>
+      </w:pPr>
+      <w:r>
+        <w:rPr>
+          <w:rFonts w:ascii="Times New Roman" w:cs="Times New Roman" w:eastAsia="Times New Roman" w:hAnsi="Times New Roman"/>
+          <w:sz w:val="28"/>
+          <w:szCs w:val="28"/>
+          <w:rtl w:val="0"/>
+        </w:rPr>
+        <w:t xml:space="preserve">- Реалистичная оценка стоимости товаров: цены для различных категорий товаров рассчитываются с использованием функции realistic_pricing(), которая моделирует распределение цен с учетом рыночных значений.</w:t>
+      </w:r>
+    </w:p>
+    <w:p>
+      <w:pPr>
+        <w:rPr>
+          <w:rFonts w:ascii="Times New Roman" w:cs="Times New Roman" w:eastAsia="Times New Roman" w:hAnsi="Times New Roman"/>
+          <w:sz w:val="28"/>
+          <w:szCs w:val="28"/>
+        </w:rPr>
+      </w:pPr>
+      <w:r>
+        <w:rPr>
+          <w:rFonts w:ascii="Times New Roman" w:cs="Times New Roman" w:eastAsia="Times New Roman" w:hAnsi="Times New Roman"/>
+          <w:sz w:val="28"/>
+          <w:szCs w:val="28"/>
+          <w:rtl w:val="0"/>
+        </w:rPr>
+        <w:t xml:space="preserve">- Запись данных в файл: сгенерированные данные сохраняются в файл Excel с помощью библиотеки pandas.</w:t>
+      </w:r>
+    </w:p>
+    <w:p>
+      <w:pPr>
+        <w:rPr>
+          <w:rFonts w:ascii="Times New Roman" w:cs="Times New Roman" w:eastAsia="Times New Roman" w:hAnsi="Times New Roman"/>
+          <w:sz w:val="28"/>
+          <w:szCs w:val="28"/>
+        </w:rPr>
+      </w:pPr>
+      <w:r>
+        <w:rPr>
+          <w:rFonts w:ascii="Times New Roman" w:cs="Times New Roman" w:eastAsia="Times New Roman" w:hAnsi="Times New Roman"/>
+          <w:sz w:val="28"/>
+          <w:szCs w:val="28"/>
+          <w:rtl w:val="0"/>
+        </w:rPr>
+        <w:t xml:space="preserve">- Перевод xlsx в xml: используется библиотеки xml.etree.ElementTree и ast, для корректного представления координат (долготы и широты).</w:t>
+      </w:r>
+    </w:p>
+    <w:p>
+      <w:pPr>
+        <w:rPr>
+          <w:rFonts w:ascii="Times New Roman" w:cs="Times New Roman" w:eastAsia="Times New Roman" w:hAnsi="Times New Roman"/>
+          <w:sz w:val="28"/>
+          <w:szCs w:val="28"/>
+        </w:rPr>
+      </w:pPr>
+      <w:r>
+        <w:rPr>
+          <w:rtl w:val="0"/>
+        </w:rPr>
+      </w:r>
+    </w:p>
+    <w:p>
+      <w:pPr>
+        <w:rPr>
+          <w:rFonts w:ascii="Times New Roman" w:cs="Times New Roman" w:eastAsia="Times New Roman" w:hAnsi="Times New Roman"/>
+          <w:sz w:val="28"/>
+          <w:szCs w:val="28"/>
+        </w:rPr>
+      </w:pPr>
+      <w:r>
+        <w:rPr>
+          <w:rFonts w:ascii="Times New Roman" w:cs="Times New Roman" w:eastAsia="Times New Roman" w:hAnsi="Times New Roman"/>
+          <w:sz w:val="28"/>
+          <w:szCs w:val="28"/>
+          <w:rtl w:val="0"/>
+        </w:rPr>
+        <w:tab/>
+        <w:t xml:space="preserve">1. main.py: Генерация датасета с магазинами и товарами с координатами различных магазинов, временем покупки, различными брендами и стоимостью. Создает файл output.xlsx.</w:t>
+      </w:r>
+    </w:p>
+    <w:p>
+      <w:pPr>
+        <w:rPr>
+          <w:rFonts w:ascii="Times New Roman" w:cs="Times New Roman" w:eastAsia="Times New Roman" w:hAnsi="Times New Roman"/>
+          <w:sz w:val="28"/>
+          <w:szCs w:val="28"/>
+        </w:rPr>
+      </w:pPr>
+      <w:r>
+        <w:rPr>
+          <w:rFonts w:ascii="Times New Roman" w:cs="Times New Roman" w:eastAsia="Times New Roman" w:hAnsi="Times New Roman"/>
+          <w:sz w:val="28"/>
+          <w:szCs w:val="28"/>
+          <w:rtl w:val="0"/>
+        </w:rPr>
+        <w:tab/>
+        <w:t xml:space="preserve">2. get_coordinates.py: Генерация координат магазинов с использованием запросов к сервису nominatim.</w:t>
+      </w:r>
+    </w:p>
+    <w:p>
+      <w:pPr>
+        <w:rPr>
+          <w:rFonts w:ascii="Times New Roman" w:cs="Times New Roman" w:eastAsia="Times New Roman" w:hAnsi="Times New Roman"/>
+          <w:sz w:val="28"/>
+          <w:szCs w:val="28"/>
+        </w:rPr>
+      </w:pPr>
+      <w:r>
+        <w:rPr>
+          <w:rFonts w:ascii="Times New Roman" w:cs="Times New Roman" w:eastAsia="Times New Roman" w:hAnsi="Times New Roman"/>
+          <w:sz w:val="28"/>
+          <w:szCs w:val="28"/>
+          <w:rtl w:val="0"/>
+        </w:rPr>
+        <w:tab/>
+        <w:t xml:space="preserve">3. to_xml.py:  Перевод эксель-файла в xml .</w:t>
+      </w:r>
+    </w:p>
+    <w:p>
+      <w:pPr>
+        <w:rPr>
+          <w:rFonts w:ascii="Times New Roman" w:cs="Times New Roman" w:eastAsia="Times New Roman" w:hAnsi="Times New Roman"/>
+          <w:sz w:val="28"/>
+          <w:szCs w:val="28"/>
+        </w:rPr>
+      </w:pPr>
+      <w:r>
+        <w:rPr>
+          <w:rFonts w:ascii="Times New Roman" w:cs="Times New Roman" w:eastAsia="Times New Roman" w:hAnsi="Times New Roman"/>
+          <w:sz w:val="28"/>
+          <w:szCs w:val="28"/>
           <w:rtl w:val="0"/>
         </w:rPr>
         <w:t xml:space="preserve">Ограничения:</w:t>
@@ -1494,224 +1767,134 @@
     </w:p>
     <w:p>
       <w:pPr>
-        <w:rPr/>
-      </w:pPr>
-      <w:r>
-        <w:rPr>
-          <w:rtl w:val="0"/>
-        </w:rPr>
-        <w:t xml:space="preserve">1. Всего строк в датасете - минимум 50 000.</w:t>
-      </w:r>
-    </w:p>
-    <w:p>
-      <w:pPr>
-        <w:rPr/>
-      </w:pPr>
-      <w:r>
-        <w:rPr>
-          <w:rtl w:val="0"/>
-        </w:rPr>
-        <w:t xml:space="preserve">2. ФИО - словарь должен состоять только из славянских ФИО</w:t>
-      </w:r>
-    </w:p>
-    <w:p>
-      <w:pPr>
-        <w:rPr/>
-      </w:pPr>
-      <w:r>
-        <w:rPr>
-          <w:rtl w:val="0"/>
-        </w:rPr>
-        <w:t xml:space="preserve">3. Паспортные данные - только русские, белорусские и казахские паспорта</w:t>
-      </w:r>
-    </w:p>
-    <w:p>
-      <w:pPr>
-        <w:rPr/>
-      </w:pPr>
-      <w:r>
-        <w:rPr>
-          <w:rtl w:val="0"/>
-        </w:rPr>
-        <w:t xml:space="preserve">должны быть.</w:t>
-      </w:r>
-    </w:p>
-    <w:p>
-      <w:pPr>
-        <w:rPr/>
-      </w:pPr>
-      <w:r>
-        <w:rPr>
-          <w:rtl w:val="0"/>
-        </w:rPr>
-        <w:t xml:space="preserve">4. СНИЛС - уникальный, но привязан к клиенту (ФИО и паспортные</w:t>
-      </w:r>
-    </w:p>
-    <w:p>
-      <w:pPr>
-        <w:rPr/>
-      </w:pPr>
-      <w:r>
-        <w:rPr>
-          <w:rtl w:val="0"/>
-        </w:rPr>
-        <w:t xml:space="preserve">данные), которые могут повторяться при повторном посещение.</w:t>
-      </w:r>
-    </w:p>
-    <w:p>
-      <w:pPr>
-        <w:rPr/>
-      </w:pPr>
-      <w:r>
-        <w:rPr>
-          <w:rtl w:val="0"/>
-        </w:rPr>
-        <w:t xml:space="preserve">5. Симптомы - ”Словарь” должен состоять минимум из 5000 симптомов.</w:t>
-      </w:r>
-    </w:p>
-    <w:p>
-      <w:pPr>
-        <w:rPr/>
-      </w:pPr>
-      <w:r>
-        <w:rPr>
-          <w:rtl w:val="0"/>
-        </w:rPr>
-        <w:t xml:space="preserve">То есть можем быть комбинация итоговых симптомов (не более 10</w:t>
-      </w:r>
-    </w:p>
-    <w:p>
-      <w:pPr>
-        <w:rPr/>
-      </w:pPr>
-      <w:r>
-        <w:rPr>
-          <w:rtl w:val="0"/>
-        </w:rPr>
-        <w:t xml:space="preserve">штук)</w:t>
-      </w:r>
-    </w:p>
-    <w:p>
-      <w:pPr>
-        <w:rPr/>
-      </w:pPr>
-      <w:r>
-        <w:rPr>
-          <w:rtl w:val="0"/>
-        </w:rPr>
-        <w:t xml:space="preserve">6. Выбор врача - ”Словарь” должен состоять минимум из 50 врачей.</w:t>
-      </w:r>
-    </w:p>
-    <w:p>
-      <w:pPr>
-        <w:rPr/>
-      </w:pPr>
-      <w:r>
-        <w:rPr>
-          <w:rtl w:val="0"/>
-        </w:rPr>
-        <w:t xml:space="preserve">7. Дата посещения врача - В рабочие время и дни недели. Повторное</w:t>
-      </w:r>
-    </w:p>
-    <w:p>
-      <w:pPr>
-        <w:rPr/>
-      </w:pPr>
-      <w:r>
-        <w:rPr>
-          <w:rtl w:val="0"/>
-        </w:rPr>
-        <w:t xml:space="preserve">посещение может быть к врачу минимально через 24 часа после</w:t>
-      </w:r>
-    </w:p>
-    <w:p>
-      <w:pPr>
-        <w:rPr/>
-      </w:pPr>
-      <w:r>
-        <w:rPr>
-          <w:rtl w:val="0"/>
-        </w:rPr>
-        <w:t xml:space="preserve">получения анализов.</w:t>
-      </w:r>
-    </w:p>
-    <w:p>
-      <w:pPr>
-        <w:rPr/>
-      </w:pPr>
-      <w:r>
-        <w:rPr>
-          <w:rtl w:val="0"/>
-        </w:rPr>
-        <w:t xml:space="preserve">8. Анализы - ”Словарь” должен состоять минимум из 250 анализов. То</w:t>
-      </w:r>
-    </w:p>
-    <w:p>
-      <w:pPr>
-        <w:rPr/>
-      </w:pPr>
-      <w:r>
-        <w:rPr>
-          <w:rtl w:val="0"/>
-        </w:rPr>
-        <w:t xml:space="preserve">есть можем быть комбинация итоговых симптомов (не более 5 штук)</w:t>
-      </w:r>
-    </w:p>
-    <w:p>
-      <w:pPr>
-        <w:rPr/>
-      </w:pPr>
-      <w:r>
-        <w:rPr>
-          <w:rtl w:val="0"/>
-        </w:rPr>
-        <w:t xml:space="preserve">9. Дата получения анализов - В рабочие время и дни (через 24-72 часа).</w:t>
-      </w:r>
-    </w:p>
-    <w:p>
-      <w:pPr>
-        <w:rPr/>
-      </w:pPr>
-      <w:r>
-        <w:rPr>
-          <w:rtl w:val="0"/>
-        </w:rPr>
-        <w:t xml:space="preserve">10. Стоимость анализов - только в рублях.</w:t>
-      </w:r>
-    </w:p>
-    <w:p>
-      <w:pPr>
-        <w:rPr>
-          <w:sz w:val="32"/>
-          <w:szCs w:val="32"/>
-        </w:rPr>
-      </w:pPr>
-      <w:r>
-        <w:rPr>
-          <w:rtl w:val="0"/>
-        </w:rPr>
-        <w:t xml:space="preserve">11. Карта оплаты - максимальное количество повторов - 5 раз</w:t>
-      </w:r>
-      <w:r>
-        <w:rPr>
-          <w:rtl w:val="0"/>
-        </w:rPr>
+        <w:rPr>
+          <w:rFonts w:ascii="Times New Roman" w:cs="Times New Roman" w:eastAsia="Times New Roman" w:hAnsi="Times New Roman"/>
+          <w:sz w:val="28"/>
+          <w:szCs w:val="28"/>
+        </w:rPr>
+      </w:pPr>
+      <w:r>
+        <w:rPr>
+          <w:rFonts w:ascii="Times New Roman" w:cs="Times New Roman" w:eastAsia="Times New Roman" w:hAnsi="Times New Roman"/>
+          <w:sz w:val="28"/>
+          <w:szCs w:val="28"/>
+          <w:rtl w:val="0"/>
+        </w:rPr>
+        <w:tab/>
+        <w:t xml:space="preserve">• Количество строк в датасете ограничивается вводом пользователя.</w:t>
+      </w:r>
+    </w:p>
+    <w:p>
+      <w:pPr>
+        <w:rPr>
+          <w:rFonts w:ascii="Times New Roman" w:cs="Times New Roman" w:eastAsia="Times New Roman" w:hAnsi="Times New Roman"/>
+          <w:sz w:val="28"/>
+          <w:szCs w:val="28"/>
+        </w:rPr>
+      </w:pPr>
+      <w:r>
+        <w:rPr>
+          <w:rFonts w:ascii="Times New Roman" w:cs="Times New Roman" w:eastAsia="Times New Roman" w:hAnsi="Times New Roman"/>
+          <w:sz w:val="28"/>
+          <w:szCs w:val="28"/>
+          <w:rtl w:val="0"/>
+        </w:rPr>
+        <w:tab/>
+        <w:t xml:space="preserve">• У магазинов реальные координаты (округление до 8 знаков).</w:t>
+      </w:r>
+    </w:p>
+    <w:p>
+      <w:pPr>
+        <w:rPr>
+          <w:rFonts w:ascii="Times New Roman" w:cs="Times New Roman" w:eastAsia="Times New Roman" w:hAnsi="Times New Roman"/>
+          <w:sz w:val="28"/>
+          <w:szCs w:val="28"/>
+        </w:rPr>
+      </w:pPr>
+      <w:r>
+        <w:rPr>
+          <w:rFonts w:ascii="Times New Roman" w:cs="Times New Roman" w:eastAsia="Times New Roman" w:hAnsi="Times New Roman"/>
+          <w:sz w:val="28"/>
+          <w:szCs w:val="28"/>
+          <w:rtl w:val="0"/>
+        </w:rPr>
+        <w:tab/>
+        <w:t xml:space="preserve">• Бренды и товары соответствуют друг другу.</w:t>
+      </w:r>
+    </w:p>
+    <w:p>
+      <w:pPr>
+        <w:rPr>
+          <w:rFonts w:ascii="Times New Roman" w:cs="Times New Roman" w:eastAsia="Times New Roman" w:hAnsi="Times New Roman"/>
+          <w:sz w:val="28"/>
+          <w:szCs w:val="28"/>
+        </w:rPr>
+      </w:pPr>
+      <w:r>
+        <w:rPr>
+          <w:rFonts w:ascii="Times New Roman" w:cs="Times New Roman" w:eastAsia="Times New Roman" w:hAnsi="Times New Roman"/>
+          <w:sz w:val="28"/>
+          <w:szCs w:val="28"/>
+          <w:rtl w:val="0"/>
+        </w:rPr>
+        <w:tab/>
+        <w:t xml:space="preserve">• Стоимость товара — среднее значение.</w:t>
+      </w:r>
+    </w:p>
+    <w:p>
+      <w:pPr>
+        <w:rPr>
+          <w:rFonts w:ascii="Times New Roman" w:cs="Times New Roman" w:eastAsia="Times New Roman" w:hAnsi="Times New Roman"/>
+          <w:sz w:val="28"/>
+          <w:szCs w:val="28"/>
+        </w:rPr>
+      </w:pPr>
+      <w:r>
+        <w:rPr>
+          <w:rFonts w:ascii="Times New Roman" w:cs="Times New Roman" w:eastAsia="Times New Roman" w:hAnsi="Times New Roman"/>
+          <w:sz w:val="28"/>
+          <w:szCs w:val="28"/>
+          <w:rtl w:val="0"/>
+        </w:rPr>
+        <w:tab/>
+        <w:t xml:space="preserve">• Веса банков и платежных систем определяются пользователем и должны в сумме давать число больше нуля.</w:t>
+      </w:r>
+    </w:p>
+    <w:p>
+      <w:pPr>
+        <w:rPr>
+          <w:rFonts w:ascii="Times New Roman" w:cs="Times New Roman" w:eastAsia="Times New Roman" w:hAnsi="Times New Roman"/>
+          <w:sz w:val="28"/>
+          <w:szCs w:val="28"/>
+        </w:rPr>
+      </w:pPr>
+      <w:r>
+        <w:rPr>
+          <w:rFonts w:ascii="Times New Roman" w:cs="Times New Roman" w:eastAsia="Times New Roman" w:hAnsi="Times New Roman"/>
+          <w:sz w:val="28"/>
+          <w:szCs w:val="28"/>
+          <w:rtl w:val="0"/>
+        </w:rPr>
+        <w:tab/>
+        <w:t xml:space="preserve">• Логика выбора карт оплаты с ограничением на 5 повторов.</w:t>
       </w:r>
     </w:p>
     <w:p>
       <w:pPr>
         <w:pStyle w:val="Heading1"/>
         <w:rPr>
-          <w:sz w:val="32"/>
-          <w:szCs w:val="32"/>
+          <w:rFonts w:ascii="Times New Roman" w:cs="Times New Roman" w:eastAsia="Times New Roman" w:hAnsi="Times New Roman"/>
+          <w:sz w:val="34"/>
+          <w:szCs w:val="34"/>
         </w:rPr>
       </w:pPr>
       <w:bookmarkStart w:colFirst="0" w:colLast="0" w:name="_tyjcwt" w:id="5"/>
       <w:bookmarkEnd w:id="5"/>
       <w:r>
         <w:rPr>
-          <w:sz w:val="32"/>
-          <w:szCs w:val="32"/>
+          <w:rFonts w:ascii="Times New Roman" w:cs="Times New Roman" w:eastAsia="Times New Roman" w:hAnsi="Times New Roman"/>
+          <w:sz w:val="34"/>
+          <w:szCs w:val="34"/>
           <w:rtl w:val="0"/>
         </w:rPr>
         <w:t xml:space="preserve">Описание программы</w:t>
@@ -1719,48 +1902,36 @@
     </w:p>
     <w:p>
       <w:pPr>
-        <w:rPr/>
-      </w:pPr>
-      <w:r>
-        <w:rPr>
-          <w:rtl w:val="0"/>
-        </w:rPr>
-        <w:t xml:space="preserve">файл main.py</w:t>
-      </w:r>
-    </w:p>
-    <w:p>
-      <w:pPr>
-        <w:rPr/>
-      </w:pPr>
-      <w:r>
-        <w:rPr>
-          <w:rtl w:val="0"/>
-        </w:rPr>
-      </w:r>
-    </w:p>
-    <w:p>
-      <w:pPr>
-        <w:rPr/>
-      </w:pPr>
-      <w:r>
-        <w:rPr>
-          <w:rtl w:val="0"/>
-        </w:rPr>
-        <w:t xml:space="preserve">функции:</w:t>
+        <w:rPr>
+          <w:rFonts w:ascii="Times New Roman" w:cs="Times New Roman" w:eastAsia="Times New Roman" w:hAnsi="Times New Roman"/>
+          <w:sz w:val="28"/>
+          <w:szCs w:val="28"/>
+        </w:rPr>
+      </w:pPr>
+      <w:r>
+        <w:rPr>
+          <w:rFonts w:ascii="Times New Roman" w:cs="Times New Roman" w:eastAsia="Times New Roman" w:hAnsi="Times New Roman"/>
+          <w:sz w:val="28"/>
+          <w:szCs w:val="28"/>
+          <w:rtl w:val="0"/>
+        </w:rPr>
+        <w:t xml:space="preserve">файл main.pyб, функции:</w:t>
       </w:r>
     </w:p>
     <w:p>
       <w:pPr>
         <w:jc w:val="right"/>
         <w:rPr>
-          <w:sz w:val="18"/>
-          <w:szCs w:val="18"/>
-        </w:rPr>
-      </w:pPr>
-      <w:r>
-        <w:rPr>
-          <w:sz w:val="18"/>
-          <w:szCs w:val="18"/>
+          <w:rFonts w:ascii="Times New Roman" w:cs="Times New Roman" w:eastAsia="Times New Roman" w:hAnsi="Times New Roman"/>
+          <w:sz w:val="24"/>
+          <w:szCs w:val="24"/>
+        </w:rPr>
+      </w:pPr>
+      <w:r>
+        <w:rPr>
+          <w:rFonts w:ascii="Times New Roman" w:cs="Times New Roman" w:eastAsia="Times New Roman" w:hAnsi="Times New Roman"/>
+          <w:sz w:val="24"/>
+          <w:szCs w:val="24"/>
           <w:rtl w:val="0"/>
         </w:rPr>
         <w:t xml:space="preserve">Таблица 1. Описание функций</w:t>
@@ -1809,14 +1980,16 @@
               <w:ind w:left="0" w:right="0" w:firstLine="0"/>
               <w:jc w:val="left"/>
               <w:rPr>
-                <w:sz w:val="18"/>
-                <w:szCs w:val="18"/>
+                <w:rFonts w:ascii="Times New Roman" w:cs="Times New Roman" w:eastAsia="Times New Roman" w:hAnsi="Times New Roman"/>
+                <w:sz w:val="24"/>
+                <w:szCs w:val="24"/>
               </w:rPr>
             </w:pPr>
             <w:r>
               <w:rPr>
-                <w:sz w:val="18"/>
-                <w:szCs w:val="18"/>
+                <w:rFonts w:ascii="Times New Roman" w:cs="Times New Roman" w:eastAsia="Times New Roman" w:hAnsi="Times New Roman"/>
+                <w:sz w:val="24"/>
+                <w:szCs w:val="24"/>
                 <w:rtl w:val="0"/>
               </w:rPr>
               <w:t xml:space="preserve">Название функции</w:t>
@@ -1843,14 +2016,16 @@
               <w:ind w:left="0" w:right="0" w:firstLine="0"/>
               <w:jc w:val="left"/>
               <w:rPr>
-                <w:sz w:val="18"/>
-                <w:szCs w:val="18"/>
+                <w:rFonts w:ascii="Times New Roman" w:cs="Times New Roman" w:eastAsia="Times New Roman" w:hAnsi="Times New Roman"/>
+                <w:sz w:val="24"/>
+                <w:szCs w:val="24"/>
               </w:rPr>
             </w:pPr>
             <w:r>
               <w:rPr>
-                <w:sz w:val="18"/>
-                <w:szCs w:val="18"/>
+                <w:rFonts w:ascii="Times New Roman" w:cs="Times New Roman" w:eastAsia="Times New Roman" w:hAnsi="Times New Roman"/>
+                <w:sz w:val="24"/>
+                <w:szCs w:val="24"/>
                 <w:rtl w:val="0"/>
               </w:rPr>
               <w:t xml:space="preserve">Описание</w:t>
@@ -1883,14 +2058,16 @@
               <w:ind w:left="0" w:right="0" w:firstLine="0"/>
               <w:jc w:val="left"/>
               <w:rPr>
-                <w:sz w:val="18"/>
-                <w:szCs w:val="18"/>
+                <w:rFonts w:ascii="Times New Roman" w:cs="Times New Roman" w:eastAsia="Times New Roman" w:hAnsi="Times New Roman"/>
+                <w:sz w:val="24"/>
+                <w:szCs w:val="24"/>
               </w:rPr>
             </w:pPr>
             <w:r>
               <w:rPr>
-                <w:sz w:val="18"/>
-                <w:szCs w:val="18"/>
+                <w:rFonts w:ascii="Times New Roman" w:cs="Times New Roman" w:eastAsia="Times New Roman" w:hAnsi="Times New Roman"/>
+                <w:sz w:val="24"/>
+                <w:szCs w:val="24"/>
                 <w:rtl w:val="0"/>
               </w:rPr>
               <w:t xml:space="preserve">create_card</w:t>
@@ -1917,14 +2094,16 @@
               <w:ind w:left="0" w:right="0" w:firstLine="0"/>
               <w:jc w:val="left"/>
               <w:rPr>
-                <w:sz w:val="18"/>
-                <w:szCs w:val="18"/>
+                <w:rFonts w:ascii="Times New Roman" w:cs="Times New Roman" w:eastAsia="Times New Roman" w:hAnsi="Times New Roman"/>
+                <w:sz w:val="24"/>
+                <w:szCs w:val="24"/>
               </w:rPr>
             </w:pPr>
             <w:r>
               <w:rPr>
-                <w:sz w:val="18"/>
-                <w:szCs w:val="18"/>
+                <w:rFonts w:ascii="Times New Roman" w:cs="Times New Roman" w:eastAsia="Times New Roman" w:hAnsi="Times New Roman"/>
+                <w:sz w:val="24"/>
+                <w:szCs w:val="24"/>
                 <w:rtl w:val="0"/>
               </w:rPr>
               <w:t xml:space="preserve">генерация номера карты, с учетом процентного распределения банков и платёжных систем</w:t>
@@ -1957,14 +2136,16 @@
               <w:ind w:left="0" w:right="0" w:firstLine="0"/>
               <w:jc w:val="left"/>
               <w:rPr>
-                <w:sz w:val="18"/>
-                <w:szCs w:val="18"/>
+                <w:rFonts w:ascii="Times New Roman" w:cs="Times New Roman" w:eastAsia="Times New Roman" w:hAnsi="Times New Roman"/>
+                <w:sz w:val="24"/>
+                <w:szCs w:val="24"/>
               </w:rPr>
             </w:pPr>
             <w:r>
               <w:rPr>
-                <w:sz w:val="18"/>
-                <w:szCs w:val="18"/>
+                <w:rFonts w:ascii="Times New Roman" w:cs="Times New Roman" w:eastAsia="Times New Roman" w:hAnsi="Times New Roman"/>
+                <w:sz w:val="24"/>
+                <w:szCs w:val="24"/>
                 <w:rtl w:val="0"/>
               </w:rPr>
               <w:t xml:space="preserve">generate_random_data</w:t>
@@ -1991,14 +2172,16 @@
               <w:ind w:left="0" w:right="0" w:firstLine="0"/>
               <w:jc w:val="left"/>
               <w:rPr>
-                <w:sz w:val="18"/>
-                <w:szCs w:val="18"/>
+                <w:rFonts w:ascii="Times New Roman" w:cs="Times New Roman" w:eastAsia="Times New Roman" w:hAnsi="Times New Roman"/>
+                <w:sz w:val="24"/>
+                <w:szCs w:val="24"/>
               </w:rPr>
             </w:pPr>
             <w:r>
               <w:rPr>
-                <w:sz w:val="18"/>
-                <w:szCs w:val="18"/>
+                <w:rFonts w:ascii="Times New Roman" w:cs="Times New Roman" w:eastAsia="Times New Roman" w:hAnsi="Times New Roman"/>
+                <w:sz w:val="24"/>
+                <w:szCs w:val="24"/>
                 <w:rtl w:val="0"/>
               </w:rPr>
               <w:t xml:space="preserve">генерация случайных номеров строк в словарях магазинов, брендов и товаров с учетом их соответствия друг другу</w:t>
@@ -2031,14 +2214,16 @@
               <w:ind w:left="0" w:right="0" w:firstLine="0"/>
               <w:jc w:val="left"/>
               <w:rPr>
-                <w:sz w:val="18"/>
-                <w:szCs w:val="18"/>
+                <w:rFonts w:ascii="Times New Roman" w:cs="Times New Roman" w:eastAsia="Times New Roman" w:hAnsi="Times New Roman"/>
+                <w:sz w:val="24"/>
+                <w:szCs w:val="24"/>
               </w:rPr>
             </w:pPr>
             <w:r>
               <w:rPr>
-                <w:sz w:val="18"/>
-                <w:szCs w:val="18"/>
+                <w:rFonts w:ascii="Times New Roman" w:cs="Times New Roman" w:eastAsia="Times New Roman" w:hAnsi="Times New Roman"/>
+                <w:sz w:val="24"/>
+                <w:szCs w:val="24"/>
                 <w:rtl w:val="0"/>
               </w:rPr>
               <w:t xml:space="preserve">get_random_coordinates</w:t>
@@ -2065,14 +2250,16 @@
               <w:ind w:left="0" w:right="0" w:firstLine="0"/>
               <w:jc w:val="left"/>
               <w:rPr>
-                <w:sz w:val="18"/>
-                <w:szCs w:val="18"/>
+                <w:rFonts w:ascii="Times New Roman" w:cs="Times New Roman" w:eastAsia="Times New Roman" w:hAnsi="Times New Roman"/>
+                <w:sz w:val="24"/>
+                <w:szCs w:val="24"/>
               </w:rPr>
             </w:pPr>
             <w:r>
               <w:rPr>
-                <w:sz w:val="18"/>
-                <w:szCs w:val="18"/>
+                <w:rFonts w:ascii="Times New Roman" w:cs="Times New Roman" w:eastAsia="Times New Roman" w:hAnsi="Times New Roman"/>
+                <w:sz w:val="24"/>
+                <w:szCs w:val="24"/>
                 <w:rtl w:val="0"/>
               </w:rPr>
               <w:t xml:space="preserve">выбор одного случайного местоположения для магазина из словаря координат</w:t>
@@ -2100,14 +2287,16 @@
               <w:widowControl w:val="0"/>
               <w:spacing w:line="240" w:lineRule="auto"/>
               <w:rPr>
-                <w:sz w:val="18"/>
-                <w:szCs w:val="18"/>
+                <w:rFonts w:ascii="Times New Roman" w:cs="Times New Roman" w:eastAsia="Times New Roman" w:hAnsi="Times New Roman"/>
+                <w:sz w:val="24"/>
+                <w:szCs w:val="24"/>
               </w:rPr>
             </w:pPr>
             <w:r>
               <w:rPr>
-                <w:sz w:val="18"/>
-                <w:szCs w:val="18"/>
+                <w:rFonts w:ascii="Times New Roman" w:cs="Times New Roman" w:eastAsia="Times New Roman" w:hAnsi="Times New Roman"/>
+                <w:sz w:val="24"/>
+                <w:szCs w:val="24"/>
                 <w:rtl w:val="0"/>
               </w:rPr>
               <w:t xml:space="preserve">pick_random_time</w:t>
@@ -2134,14 +2323,16 @@
               <w:ind w:left="0" w:right="0" w:firstLine="0"/>
               <w:jc w:val="left"/>
               <w:rPr>
-                <w:sz w:val="18"/>
-                <w:szCs w:val="18"/>
+                <w:rFonts w:ascii="Times New Roman" w:cs="Times New Roman" w:eastAsia="Times New Roman" w:hAnsi="Times New Roman"/>
+                <w:sz w:val="24"/>
+                <w:szCs w:val="24"/>
               </w:rPr>
             </w:pPr>
             <w:r>
               <w:rPr>
-                <w:sz w:val="18"/>
-                <w:szCs w:val="18"/>
+                <w:rFonts w:ascii="Times New Roman" w:cs="Times New Roman" w:eastAsia="Times New Roman" w:hAnsi="Times New Roman"/>
+                <w:sz w:val="24"/>
+                <w:szCs w:val="24"/>
                 <w:rtl w:val="0"/>
               </w:rPr>
               <w:t xml:space="preserve">генерирует время в пределах 10-21</w:t>
@@ -2169,14 +2360,16 @@
               <w:widowControl w:val="0"/>
               <w:spacing w:line="240" w:lineRule="auto"/>
               <w:rPr>
-                <w:sz w:val="18"/>
-                <w:szCs w:val="18"/>
+                <w:rFonts w:ascii="Times New Roman" w:cs="Times New Roman" w:eastAsia="Times New Roman" w:hAnsi="Times New Roman"/>
+                <w:sz w:val="24"/>
+                <w:szCs w:val="24"/>
               </w:rPr>
             </w:pPr>
             <w:r>
               <w:rPr>
-                <w:sz w:val="18"/>
-                <w:szCs w:val="18"/>
+                <w:rFonts w:ascii="Times New Roman" w:cs="Times New Roman" w:eastAsia="Times New Roman" w:hAnsi="Times New Roman"/>
+                <w:sz w:val="24"/>
+                <w:szCs w:val="24"/>
                 <w:rtl w:val="0"/>
               </w:rPr>
               <w:t xml:space="preserve">random_item_count</w:t>
@@ -2203,14 +2396,16 @@
               <w:ind w:left="0" w:right="0" w:firstLine="0"/>
               <w:jc w:val="left"/>
               <w:rPr>
-                <w:sz w:val="18"/>
-                <w:szCs w:val="18"/>
+                <w:rFonts w:ascii="Times New Roman" w:cs="Times New Roman" w:eastAsia="Times New Roman" w:hAnsi="Times New Roman"/>
+                <w:sz w:val="24"/>
+                <w:szCs w:val="24"/>
               </w:rPr>
             </w:pPr>
             <w:r>
               <w:rPr>
-                <w:sz w:val="18"/>
-                <w:szCs w:val="18"/>
+                <w:rFonts w:ascii="Times New Roman" w:cs="Times New Roman" w:eastAsia="Times New Roman" w:hAnsi="Times New Roman"/>
+                <w:sz w:val="24"/>
+                <w:szCs w:val="24"/>
                 <w:rtl w:val="0"/>
               </w:rPr>
               <w:t xml:space="preserve">генерация случайного количества товаров от 5 до 100 штук</w:t>
@@ -2238,14 +2433,16 @@
               <w:widowControl w:val="0"/>
               <w:spacing w:line="240" w:lineRule="auto"/>
               <w:rPr>
-                <w:sz w:val="18"/>
-                <w:szCs w:val="18"/>
+                <w:rFonts w:ascii="Times New Roman" w:cs="Times New Roman" w:eastAsia="Times New Roman" w:hAnsi="Times New Roman"/>
+                <w:sz w:val="24"/>
+                <w:szCs w:val="24"/>
               </w:rPr>
             </w:pPr>
             <w:r>
               <w:rPr>
-                <w:sz w:val="18"/>
-                <w:szCs w:val="18"/>
+                <w:rFonts w:ascii="Times New Roman" w:cs="Times New Roman" w:eastAsia="Times New Roman" w:hAnsi="Times New Roman"/>
+                <w:sz w:val="24"/>
+                <w:szCs w:val="24"/>
                 <w:rtl w:val="0"/>
               </w:rPr>
               <w:t xml:space="preserve">realistic_pricing</w:t>
@@ -2272,14 +2469,16 @@
               <w:ind w:left="0" w:right="0" w:firstLine="0"/>
               <w:jc w:val="left"/>
               <w:rPr>
-                <w:sz w:val="18"/>
-                <w:szCs w:val="18"/>
+                <w:rFonts w:ascii="Times New Roman" w:cs="Times New Roman" w:eastAsia="Times New Roman" w:hAnsi="Times New Roman"/>
+                <w:sz w:val="24"/>
+                <w:szCs w:val="24"/>
               </w:rPr>
             </w:pPr>
             <w:r>
               <w:rPr>
-                <w:sz w:val="18"/>
-                <w:szCs w:val="18"/>
+                <w:rFonts w:ascii="Times New Roman" w:cs="Times New Roman" w:eastAsia="Times New Roman" w:hAnsi="Times New Roman"/>
+                <w:sz w:val="24"/>
+                <w:szCs w:val="24"/>
                 <w:rtl w:val="0"/>
               </w:rPr>
               <w:t xml:space="preserve">генерация цены товаров по принципу среднего между минимальной и максимальной для конкретной позиции</w:t>
@@ -2307,14 +2506,16 @@
               <w:widowControl w:val="0"/>
               <w:spacing w:line="240" w:lineRule="auto"/>
               <w:rPr>
-                <w:sz w:val="18"/>
-                <w:szCs w:val="18"/>
+                <w:rFonts w:ascii="Times New Roman" w:cs="Times New Roman" w:eastAsia="Times New Roman" w:hAnsi="Times New Roman"/>
+                <w:sz w:val="24"/>
+                <w:szCs w:val="24"/>
               </w:rPr>
             </w:pPr>
             <w:r>
               <w:rPr>
-                <w:sz w:val="18"/>
-                <w:szCs w:val="18"/>
+                <w:rFonts w:ascii="Times New Roman" w:cs="Times New Roman" w:eastAsia="Times New Roman" w:hAnsi="Times New Roman"/>
+                <w:sz w:val="24"/>
+                <w:szCs w:val="24"/>
                 <w:rtl w:val="0"/>
               </w:rPr>
               <w:t xml:space="preserve">select_bank_and_variant</w:t>
@@ -2341,14 +2542,16 @@
               <w:ind w:left="0" w:right="0" w:firstLine="0"/>
               <w:jc w:val="left"/>
               <w:rPr>
-                <w:sz w:val="18"/>
-                <w:szCs w:val="18"/>
+                <w:rFonts w:ascii="Times New Roman" w:cs="Times New Roman" w:eastAsia="Times New Roman" w:hAnsi="Times New Roman"/>
+                <w:sz w:val="24"/>
+                <w:szCs w:val="24"/>
               </w:rPr>
             </w:pPr>
             <w:r>
               <w:rPr>
-                <w:sz w:val="18"/>
-                <w:szCs w:val="18"/>
+                <w:rFonts w:ascii="Times New Roman" w:cs="Times New Roman" w:eastAsia="Times New Roman" w:hAnsi="Times New Roman"/>
+                <w:sz w:val="24"/>
+                <w:szCs w:val="24"/>
                 <w:rtl w:val="0"/>
               </w:rPr>
               <w:t xml:space="preserve">функция для выбора карт и платежных систем, исходя из введенных пользователем весов</w:t>
@@ -2386,16 +2589,18 @@
         <w:pStyle w:val="Heading1"/>
         <w:spacing w:after="240" w:before="240" w:line="276" w:lineRule="auto"/>
         <w:rPr>
-          <w:sz w:val="32"/>
-          <w:szCs w:val="32"/>
+          <w:rFonts w:ascii="Times New Roman" w:cs="Times New Roman" w:eastAsia="Times New Roman" w:hAnsi="Times New Roman"/>
+          <w:sz w:val="34"/>
+          <w:szCs w:val="34"/>
         </w:rPr>
       </w:pPr>
       <w:bookmarkStart w:colFirst="0" w:colLast="0" w:name="_3dy6vkm" w:id="6"/>
       <w:bookmarkEnd w:id="6"/>
       <w:r>
         <w:rPr>
-          <w:sz w:val="32"/>
-          <w:szCs w:val="32"/>
+          <w:rFonts w:ascii="Times New Roman" w:cs="Times New Roman" w:eastAsia="Times New Roman" w:hAnsi="Times New Roman"/>
+          <w:sz w:val="34"/>
+          <w:szCs w:val="34"/>
           <w:rtl w:val="0"/>
         </w:rPr>
         <w:t xml:space="preserve">Основные шаги программы</w:t>
@@ -2408,10 +2613,17 @@
           <w:numId w:val="3"/>
         </w:numPr>
         <w:ind w:left="720" w:hanging="360"/>
-        <w:rPr/>
-      </w:pPr>
-      <w:r>
-        <w:rPr>
+        <w:rPr>
+          <w:rFonts w:ascii="Times New Roman" w:cs="Times New Roman" w:eastAsia="Times New Roman" w:hAnsi="Times New Roman"/>
+          <w:sz w:val="28"/>
+          <w:szCs w:val="28"/>
+        </w:rPr>
+      </w:pPr>
+      <w:r>
+        <w:rPr>
+          <w:rFonts w:ascii="Times New Roman" w:cs="Times New Roman" w:eastAsia="Times New Roman" w:hAnsi="Times New Roman"/>
+          <w:sz w:val="28"/>
+          <w:szCs w:val="28"/>
           <w:rtl w:val="0"/>
         </w:rPr>
         <w:t xml:space="preserve">Запуск программы (main.py):</w:t>
@@ -2424,10 +2636,17 @@
           <w:numId w:val="3"/>
         </w:numPr>
         <w:ind w:left="720" w:hanging="360"/>
-        <w:rPr/>
-      </w:pPr>
-      <w:r>
-        <w:rPr>
+        <w:rPr>
+          <w:rFonts w:ascii="Times New Roman" w:cs="Times New Roman" w:eastAsia="Times New Roman" w:hAnsi="Times New Roman"/>
+          <w:sz w:val="28"/>
+          <w:szCs w:val="28"/>
+        </w:rPr>
+      </w:pPr>
+      <w:r>
+        <w:rPr>
+          <w:rFonts w:ascii="Times New Roman" w:cs="Times New Roman" w:eastAsia="Times New Roman" w:hAnsi="Times New Roman"/>
+          <w:sz w:val="28"/>
+          <w:szCs w:val="28"/>
           <w:rtl w:val="0"/>
         </w:rPr>
         <w:t xml:space="preserve">Пользователь вводит веса банков и платежных систем.</w:t>
@@ -2440,10 +2659,17 @@
           <w:numId w:val="3"/>
         </w:numPr>
         <w:ind w:left="720" w:hanging="360"/>
-        <w:rPr/>
-      </w:pPr>
-      <w:r>
-        <w:rPr>
+        <w:rPr>
+          <w:rFonts w:ascii="Times New Roman" w:cs="Times New Roman" w:eastAsia="Times New Roman" w:hAnsi="Times New Roman"/>
+          <w:sz w:val="28"/>
+          <w:szCs w:val="28"/>
+        </w:rPr>
+      </w:pPr>
+      <w:r>
+        <w:rPr>
+          <w:rFonts w:ascii="Times New Roman" w:cs="Times New Roman" w:eastAsia="Times New Roman" w:hAnsi="Times New Roman"/>
+          <w:sz w:val="28"/>
+          <w:szCs w:val="28"/>
           <w:rtl w:val="0"/>
         </w:rPr>
         <w:t xml:space="preserve">Генерируются выбранное число записей</w:t>
@@ -2456,20 +2682,21 @@
           <w:numId w:val="3"/>
         </w:numPr>
         <w:ind w:left="720" w:hanging="360"/>
-        <w:rPr/>
-      </w:pPr>
-      <w:r>
-        <w:rPr>
+        <w:rPr>
+          <w:rFonts w:ascii="Times New Roman" w:cs="Times New Roman" w:eastAsia="Times New Roman" w:hAnsi="Times New Roman"/>
+          <w:sz w:val="28"/>
+          <w:szCs w:val="28"/>
+        </w:rPr>
+      </w:pPr>
+      <w:r>
+        <w:rPr>
+          <w:rFonts w:ascii="Times New Roman" w:cs="Times New Roman" w:eastAsia="Times New Roman" w:hAnsi="Times New Roman"/>
+          <w:sz w:val="28"/>
+          <w:szCs w:val="28"/>
           <w:rtl w:val="0"/>
         </w:rPr>
         <w:t xml:space="preserve">Данные собираются и записываются в файл output.xlsx.</w:t>
       </w:r>
-    </w:p>
-    <w:p>
-      <w:pPr>
-        <w:ind w:left="0" w:firstLine="0"/>
-        <w:rPr/>
-      </w:pPr>
       <w:r>
         <w:rPr>
           <w:rtl w:val="0"/>
@@ -2479,29 +2706,19 @@
     <w:p>
       <w:pPr>
         <w:pStyle w:val="Heading1"/>
-        <w:rPr>
-          <w:sz w:val="32"/>
-          <w:szCs w:val="32"/>
-        </w:rPr>
+        <w:rPr/>
       </w:pPr>
       <w:bookmarkStart w:colFirst="0" w:colLast="0" w:name="_1t3h5sf" w:id="7"/>
       <w:bookmarkEnd w:id="7"/>
       <w:r>
         <w:rPr>
-          <w:sz w:val="32"/>
-          <w:szCs w:val="32"/>
+          <w:rFonts w:ascii="Times New Roman" w:cs="Times New Roman" w:eastAsia="Times New Roman" w:hAnsi="Times New Roman"/>
+          <w:sz w:val="34"/>
+          <w:szCs w:val="34"/>
           <w:rtl w:val="0"/>
         </w:rPr>
         <w:t xml:space="preserve">Блок схема программы</w:t>
       </w:r>
-    </w:p>
-    <w:p>
-      <w:pPr>
-        <w:pStyle w:val="Heading1"/>
-        <w:rPr/>
-      </w:pPr>
-      <w:bookmarkStart w:colFirst="0" w:colLast="0" w:name="_4d34og8" w:id="8"/>
-      <w:bookmarkEnd w:id="8"/>
       <w:r>
         <w:rPr>
           <w:rtl w:val="0"/>
@@ -2512,20 +2729,20 @@
           <wp:anchor allowOverlap="1" behindDoc="0" distB="114300" distT="114300" distL="114300" distR="114300" hidden="0" layoutInCell="1" locked="0" relativeHeight="0" simplePos="0">
             <wp:simplePos x="0" y="0"/>
             <wp:positionH relativeFrom="column">
-              <wp:posOffset>1</wp:posOffset>
+              <wp:posOffset>228600</wp:posOffset>
             </wp:positionH>
             <wp:positionV relativeFrom="paragraph">
-              <wp:posOffset>269850</wp:posOffset>
+              <wp:posOffset>381614</wp:posOffset>
             </wp:positionV>
-            <wp:extent cx="3048000" cy="7810500"/>
+            <wp:extent cx="5400675" cy="6267450"/>
             <wp:effectExtent b="0" l="0" r="0" t="0"/>
-            <wp:wrapSquare wrapText="bothSides" distB="114300" distT="114300" distL="114300" distR="114300"/>
-            <wp:docPr id="3" name="image2.png"/>
+            <wp:wrapTopAndBottom distB="114300" distT="114300"/>
+            <wp:docPr id="5" name="image6.png"/>
             <a:graphic>
               <a:graphicData uri="http://schemas.openxmlformats.org/drawingml/2006/picture">
                 <pic:pic>
                   <pic:nvPicPr>
-                    <pic:cNvPr id="0" name="image2.png"/>
+                    <pic:cNvPr id="0" name="image6.png"/>
                     <pic:cNvPicPr preferRelativeResize="0"/>
                   </pic:nvPicPr>
                   <pic:blipFill>
@@ -2538,7 +2755,7 @@
                   <pic:spPr>
                     <a:xfrm>
                       <a:off x="0" y="0"/>
-                      <a:ext cx="3048000" cy="7810500"/>
+                      <a:ext cx="5400675" cy="6267450"/>
                     </a:xfrm>
                     <a:prstGeom prst="rect"/>
                     <a:ln/>
@@ -2549,405 +2766,6 @@
           </wp:anchor>
         </w:drawing>
       </w:r>
-      <w:r>
-        <w:drawing>
-          <wp:anchor allowOverlap="1" behindDoc="0" distB="114300" distT="114300" distL="114300" distR="114300" hidden="0" layoutInCell="1" locked="0" relativeHeight="0" simplePos="0">
-            <wp:simplePos x="0" y="0"/>
-            <wp:positionH relativeFrom="column">
-              <wp:posOffset>3657600</wp:posOffset>
-            </wp:positionH>
-            <wp:positionV relativeFrom="paragraph">
-              <wp:posOffset>266700</wp:posOffset>
-            </wp:positionV>
-            <wp:extent cx="2667000" cy="3429000"/>
-            <wp:effectExtent b="0" l="0" r="0" t="0"/>
-            <wp:wrapSquare wrapText="bothSides" distB="114300" distT="114300" distL="114300" distR="114300"/>
-            <wp:docPr id="6" name="image4.png"/>
-            <a:graphic>
-              <a:graphicData uri="http://schemas.openxmlformats.org/drawingml/2006/picture">
-                <pic:pic>
-                  <pic:nvPicPr>
-                    <pic:cNvPr id="0" name="image4.png"/>
-                    <pic:cNvPicPr preferRelativeResize="0"/>
-                  </pic:nvPicPr>
-                  <pic:blipFill>
-                    <a:blip r:embed="rId7"/>
-                    <a:srcRect b="0" l="0" r="0" t="0"/>
-                    <a:stretch>
-                      <a:fillRect/>
-                    </a:stretch>
-                  </pic:blipFill>
-                  <pic:spPr>
-                    <a:xfrm>
-                      <a:off x="0" y="0"/>
-                      <a:ext cx="2667000" cy="3429000"/>
-                    </a:xfrm>
-                    <a:prstGeom prst="rect"/>
-                    <a:ln/>
-                  </pic:spPr>
-                </pic:pic>
-              </a:graphicData>
-            </a:graphic>
-          </wp:anchor>
-        </w:drawing>
-      </w:r>
-    </w:p>
-    <w:p>
-      <w:pPr>
-        <w:pStyle w:val="Heading1"/>
-        <w:rPr>
-          <w:sz w:val="22"/>
-          <w:szCs w:val="22"/>
-        </w:rPr>
-      </w:pPr>
-      <w:bookmarkStart w:colFirst="0" w:colLast="0" w:name="_2s8eyo1" w:id="9"/>
-      <w:bookmarkEnd w:id="9"/>
-      <w:r>
-        <w:rPr>
-          <w:rtl w:val="0"/>
-        </w:rPr>
-      </w:r>
-    </w:p>
-    <w:p>
-      <w:pPr>
-        <w:pStyle w:val="Heading1"/>
-        <w:rPr>
-          <w:sz w:val="22"/>
-          <w:szCs w:val="22"/>
-        </w:rPr>
-      </w:pPr>
-      <w:bookmarkStart w:colFirst="0" w:colLast="0" w:name="_17dp8vu" w:id="10"/>
-      <w:bookmarkEnd w:id="10"/>
-      <w:r>
-        <w:rPr>
-          <w:rtl w:val="0"/>
-        </w:rPr>
-      </w:r>
-    </w:p>
-    <w:p>
-      <w:pPr>
-        <w:pStyle w:val="Heading1"/>
-        <w:rPr>
-          <w:sz w:val="22"/>
-          <w:szCs w:val="22"/>
-        </w:rPr>
-      </w:pPr>
-      <w:bookmarkStart w:colFirst="0" w:colLast="0" w:name="_3rdcrjn" w:id="11"/>
-      <w:bookmarkEnd w:id="11"/>
-      <w:r>
-        <w:rPr>
-          <w:rtl w:val="0"/>
-        </w:rPr>
-      </w:r>
-    </w:p>
-    <w:p>
-      <w:pPr>
-        <w:pStyle w:val="Heading1"/>
-        <w:jc w:val="center"/>
-        <w:rPr>
-          <w:sz w:val="22"/>
-          <w:szCs w:val="22"/>
-        </w:rPr>
-      </w:pPr>
-      <w:bookmarkStart w:colFirst="0" w:colLast="0" w:name="_26in1rg" w:id="12"/>
-      <w:bookmarkEnd w:id="12"/>
-      <w:r>
-        <w:rPr>
-          <w:rtl w:val="0"/>
-        </w:rPr>
-      </w:r>
-    </w:p>
-    <w:p>
-      <w:pPr>
-        <w:jc w:val="left"/>
-        <w:rPr/>
-      </w:pPr>
-      <w:r>
-        <w:rPr>
-          <w:rtl w:val="0"/>
-        </w:rPr>
-      </w:r>
-    </w:p>
-    <w:p>
-      <w:pPr>
-        <w:jc w:val="left"/>
-        <w:rPr/>
-      </w:pPr>
-      <w:r>
-        <w:rPr>
-          <w:rtl w:val="0"/>
-        </w:rPr>
-      </w:r>
-    </w:p>
-    <w:p>
-      <w:pPr>
-        <w:rPr/>
-      </w:pPr>
-      <w:r>
-        <w:rPr>
-          <w:rtl w:val="0"/>
-        </w:rPr>
-      </w:r>
-    </w:p>
-    <w:p>
-      <w:pPr>
-        <w:rPr/>
-      </w:pPr>
-      <w:r>
-        <w:rPr>
-          <w:rtl w:val="0"/>
-        </w:rPr>
-      </w:r>
-    </w:p>
-    <w:p>
-      <w:pPr>
-        <w:rPr/>
-      </w:pPr>
-      <w:r>
-        <w:rPr>
-          <w:rtl w:val="0"/>
-        </w:rPr>
-      </w:r>
-    </w:p>
-    <w:p>
-      <w:pPr>
-        <w:rPr/>
-      </w:pPr>
-      <w:r>
-        <w:rPr>
-          <w:rtl w:val="0"/>
-        </w:rPr>
-      </w:r>
-    </w:p>
-    <w:p>
-      <w:pPr>
-        <w:rPr/>
-      </w:pPr>
-      <w:r>
-        <w:rPr>
-          <w:rtl w:val="0"/>
-        </w:rPr>
-      </w:r>
-    </w:p>
-    <w:p>
-      <w:pPr>
-        <w:rPr/>
-      </w:pPr>
-      <w:r>
-        <w:rPr>
-          <w:rtl w:val="0"/>
-        </w:rPr>
-      </w:r>
-    </w:p>
-    <w:p>
-      <w:pPr>
-        <w:rPr/>
-      </w:pPr>
-      <w:r>
-        <w:rPr>
-          <w:rtl w:val="0"/>
-        </w:rPr>
-      </w:r>
-    </w:p>
-    <w:p>
-      <w:pPr>
-        <w:rPr/>
-      </w:pPr>
-      <w:r>
-        <w:rPr>
-          <w:rtl w:val="0"/>
-        </w:rPr>
-      </w:r>
-    </w:p>
-    <w:p>
-      <w:pPr>
-        <w:rPr/>
-      </w:pPr>
-      <w:r>
-        <w:rPr>
-          <w:rtl w:val="0"/>
-        </w:rPr>
-      </w:r>
-    </w:p>
-    <w:p>
-      <w:pPr>
-        <w:rPr/>
-      </w:pPr>
-      <w:r>
-        <w:rPr>
-          <w:rtl w:val="0"/>
-        </w:rPr>
-      </w:r>
-    </w:p>
-    <w:p>
-      <w:pPr>
-        <w:rPr/>
-      </w:pPr>
-      <w:r>
-        <w:rPr>
-          <w:rtl w:val="0"/>
-        </w:rPr>
-      </w:r>
-    </w:p>
-    <w:p>
-      <w:pPr>
-        <w:rPr/>
-      </w:pPr>
-      <w:r>
-        <w:rPr>
-          <w:rtl w:val="0"/>
-        </w:rPr>
-      </w:r>
-    </w:p>
-    <w:p>
-      <w:pPr>
-        <w:rPr/>
-      </w:pPr>
-      <w:r>
-        <w:rPr>
-          <w:rtl w:val="0"/>
-        </w:rPr>
-      </w:r>
-    </w:p>
-    <w:p>
-      <w:pPr>
-        <w:rPr/>
-      </w:pPr>
-      <w:r>
-        <w:rPr>
-          <w:rtl w:val="0"/>
-        </w:rPr>
-      </w:r>
-    </w:p>
-    <w:p>
-      <w:pPr>
-        <w:rPr/>
-      </w:pPr>
-      <w:r>
-        <w:rPr>
-          <w:rtl w:val="0"/>
-        </w:rPr>
-      </w:r>
-    </w:p>
-    <w:p>
-      <w:pPr>
-        <w:rPr/>
-      </w:pPr>
-      <w:r>
-        <w:rPr>
-          <w:rtl w:val="0"/>
-        </w:rPr>
-      </w:r>
-    </w:p>
-    <w:p>
-      <w:pPr>
-        <w:rPr/>
-      </w:pPr>
-      <w:r>
-        <w:rPr>
-          <w:rtl w:val="0"/>
-        </w:rPr>
-      </w:r>
-    </w:p>
-    <w:p>
-      <w:pPr>
-        <w:rPr/>
-      </w:pPr>
-      <w:r>
-        <w:rPr>
-          <w:rtl w:val="0"/>
-        </w:rPr>
-      </w:r>
-    </w:p>
-    <w:p>
-      <w:pPr>
-        <w:rPr/>
-      </w:pPr>
-      <w:r>
-        <w:rPr>
-          <w:rtl w:val="0"/>
-        </w:rPr>
-      </w:r>
-    </w:p>
-    <w:p>
-      <w:pPr>
-        <w:rPr/>
-      </w:pPr>
-      <w:r>
-        <w:rPr>
-          <w:rtl w:val="0"/>
-        </w:rPr>
-      </w:r>
-    </w:p>
-    <w:p>
-      <w:pPr>
-        <w:rPr/>
-      </w:pPr>
-      <w:r>
-        <w:rPr>
-          <w:rtl w:val="0"/>
-        </w:rPr>
-      </w:r>
-    </w:p>
-    <w:p>
-      <w:pPr>
-        <w:rPr/>
-      </w:pPr>
-      <w:r>
-        <w:rPr>
-          <w:rtl w:val="0"/>
-        </w:rPr>
-      </w:r>
-    </w:p>
-    <w:p>
-      <w:pPr>
-        <w:rPr/>
-      </w:pPr>
-      <w:r>
-        <w:rPr>
-          <w:rtl w:val="0"/>
-        </w:rPr>
-      </w:r>
-    </w:p>
-    <w:p>
-      <w:pPr>
-        <w:rPr/>
-      </w:pPr>
-      <w:r>
-        <w:rPr>
-          <w:rtl w:val="0"/>
-        </w:rPr>
-      </w:r>
-    </w:p>
-    <w:p>
-      <w:pPr>
-        <w:rPr/>
-      </w:pPr>
-      <w:r>
-        <w:rPr>
-          <w:rtl w:val="0"/>
-        </w:rPr>
-      </w:r>
-    </w:p>
-    <w:p>
-      <w:pPr>
-        <w:rPr/>
-      </w:pPr>
-      <w:r>
-        <w:rPr>
-          <w:rtl w:val="0"/>
-        </w:rPr>
-      </w:r>
-    </w:p>
-    <w:p>
-      <w:pPr>
-        <w:rPr/>
-      </w:pPr>
-      <w:r>
-        <w:rPr>
-          <w:rtl w:val="0"/>
-        </w:rPr>
-      </w:r>
     </w:p>
     <w:p>
       <w:pPr>
@@ -2965,14 +2783,14 @@
               <wp:anchor allowOverlap="1" behindDoc="0" distB="114300" distT="114300" distL="114300" distR="114300" hidden="0" layoutInCell="1" locked="0" relativeHeight="0" simplePos="0">
                 <wp:simplePos x="0" y="0"/>
                 <wp:positionH relativeFrom="column">
-                  <wp:posOffset>1279688</wp:posOffset>
+                  <wp:posOffset>1900238</wp:posOffset>
                 </wp:positionH>
                 <wp:positionV relativeFrom="paragraph">
-                  <wp:posOffset>238125</wp:posOffset>
+                  <wp:posOffset>6486525</wp:posOffset>
                 </wp:positionV>
-                <wp:extent cx="3167063" cy="895735"/>
+                <wp:extent cx="3167063" cy="896867"/>
                 <wp:effectExtent b="0" l="0" r="0" t="0"/>
-                <wp:wrapSquare wrapText="bothSides" distB="114300" distT="114300" distL="114300" distR="114300"/>
+                <wp:wrapTopAndBottom distB="114300" distT="114300"/>
                 <wp:docPr id="2" name=""/>
                 <a:graphic>
                   <a:graphicData uri="http://schemas.microsoft.com/office/word/2010/wordprocessingGroup">
@@ -2981,7 +2799,7 @@
                       <wpg:grpSpPr>
                         <a:xfrm>
                           <a:off x="0" y="749450"/>
-                          <a:ext cx="3167063" cy="895735"/>
+                          <a:ext cx="3167063" cy="896867"/>
                           <a:chOff x="0" y="749450"/>
                           <a:chExt cx="3218475" cy="891600"/>
                         </a:xfrm>
@@ -3045,13 +2863,13 @@
                               </w:pPr>
                               <w:r>
                                 <w:rPr>
-                                  <w:rFonts w:ascii="Arial" w:cs="Arial" w:eastAsia="Arial" w:hAnsi="Arial"/>
+                                  <w:rFonts w:ascii="Times New Roman" w:cs="Times New Roman" w:eastAsia="Times New Roman" w:hAnsi="Times New Roman"/>
                                   <w:b w:val="0"/>
                                   <w:i w:val="0"/>
                                   <w:smallCaps w:val="0"/>
                                   <w:strike w:val="0"/>
                                   <w:color w:val="000000"/>
-                                  <w:sz w:val="22"/>
+                                  <w:sz w:val="24"/>
                                   <w:vertAlign w:val="baseline"/>
                                 </w:rPr>
                                 <w:t xml:space="preserve">Рис.1 Основная программа и подпрограмма</w:t>
@@ -3074,24 +2892,24 @@
               <wp:anchor allowOverlap="1" behindDoc="0" distB="114300" distT="114300" distL="114300" distR="114300" hidden="0" layoutInCell="1" locked="0" relativeHeight="0" simplePos="0">
                 <wp:simplePos x="0" y="0"/>
                 <wp:positionH relativeFrom="column">
-                  <wp:posOffset>1279688</wp:posOffset>
+                  <wp:posOffset>1900238</wp:posOffset>
                 </wp:positionH>
                 <wp:positionV relativeFrom="paragraph">
-                  <wp:posOffset>238125</wp:posOffset>
+                  <wp:posOffset>6486525</wp:posOffset>
                 </wp:positionV>
-                <wp:extent cx="3167063" cy="895735"/>
+                <wp:extent cx="3167063" cy="896867"/>
                 <wp:effectExtent b="0" l="0" r="0" t="0"/>
-                <wp:wrapSquare wrapText="bothSides" distB="114300" distT="114300" distL="114300" distR="114300"/>
-                <wp:docPr id="2" name="image8.png"/>
+                <wp:wrapTopAndBottom distB="114300" distT="114300"/>
+                <wp:docPr id="2" name="image4.png"/>
                 <a:graphic>
                   <a:graphicData uri="http://schemas.openxmlformats.org/drawingml/2006/picture">
                     <pic:pic>
                       <pic:nvPicPr>
-                        <pic:cNvPr id="0" name="image8.png"/>
+                        <pic:cNvPr id="0" name="image4.png"/>
                         <pic:cNvPicPr preferRelativeResize="0"/>
                       </pic:nvPicPr>
                       <pic:blipFill>
-                        <a:blip r:embed="rId8"/>
+                        <a:blip r:embed="rId7"/>
                         <a:srcRect/>
                         <a:stretch>
                           <a:fillRect/>
@@ -3100,7 +2918,7 @@
                       <pic:spPr>
                         <a:xfrm>
                           <a:off x="0" y="0"/>
-                          <a:ext cx="3167063" cy="895735"/>
+                          <a:ext cx="3167063" cy="896867"/>
                         </a:xfrm>
                         <a:prstGeom prst="rect"/>
                         <a:ln/>
@@ -3163,39 +2981,29 @@
           <w:rtl w:val="0"/>
         </w:rPr>
       </w:r>
-    </w:p>
-    <w:p>
-      <w:pPr>
-        <w:rPr/>
-      </w:pPr>
-      <w:r>
-        <w:rPr>
-          <w:rtl w:val="0"/>
-        </w:rPr>
-      </w:r>
       <w:r>
         <w:drawing>
           <wp:anchor allowOverlap="1" behindDoc="0" distB="114300" distT="114300" distL="114300" distR="114300" hidden="0" layoutInCell="1" locked="0" relativeHeight="0" simplePos="0">
             <wp:simplePos x="0" y="0"/>
             <wp:positionH relativeFrom="column">
-              <wp:posOffset>962025</wp:posOffset>
+              <wp:posOffset>938213</wp:posOffset>
             </wp:positionH>
             <wp:positionV relativeFrom="paragraph">
-              <wp:posOffset>118063</wp:posOffset>
+              <wp:posOffset>114300</wp:posOffset>
             </wp:positionV>
-            <wp:extent cx="3810000" cy="1714500"/>
+            <wp:extent cx="3981450" cy="6324600"/>
             <wp:effectExtent b="0" l="0" r="0" t="0"/>
             <wp:wrapSquare wrapText="bothSides" distB="114300" distT="114300" distL="114300" distR="114300"/>
-            <wp:docPr id="7" name="image3.png"/>
+            <wp:docPr id="4" name="image2.png"/>
             <a:graphic>
               <a:graphicData uri="http://schemas.openxmlformats.org/drawingml/2006/picture">
                 <pic:pic>
                   <pic:nvPicPr>
-                    <pic:cNvPr id="0" name="image3.png"/>
+                    <pic:cNvPr id="0" name="image2.png"/>
                     <pic:cNvPicPr preferRelativeResize="0"/>
                   </pic:nvPicPr>
                   <pic:blipFill>
-                    <a:blip r:embed="rId9"/>
+                    <a:blip r:embed="rId8"/>
                     <a:srcRect b="0" l="0" r="0" t="0"/>
                     <a:stretch>
                       <a:fillRect/>
@@ -3204,7 +3012,7 @@
                   <pic:spPr>
                     <a:xfrm>
                       <a:off x="0" y="0"/>
-                      <a:ext cx="3810000" cy="1714500"/>
+                      <a:ext cx="3981450" cy="6324600"/>
                     </a:xfrm>
                     <a:prstGeom prst="rect"/>
                     <a:ln/>
@@ -3228,165 +3036,165 @@
     </w:p>
     <w:p>
       <w:pPr>
-        <w:jc w:val="left"/>
-        <w:rPr/>
-      </w:pPr>
-      <w:r>
-        <w:rPr>
-          <w:rtl w:val="0"/>
-        </w:rPr>
-      </w:r>
-    </w:p>
-    <w:p>
-      <w:pPr>
-        <w:jc w:val="left"/>
-        <w:rPr/>
-      </w:pPr>
-      <w:r>
-        <w:rPr>
-          <w:rtl w:val="0"/>
-        </w:rPr>
-      </w:r>
-    </w:p>
-    <w:p>
-      <w:pPr>
-        <w:jc w:val="left"/>
-        <w:rPr/>
-      </w:pPr>
-      <w:r>
-        <w:rPr>
-          <w:rtl w:val="0"/>
-        </w:rPr>
-      </w:r>
-    </w:p>
-    <w:p>
-      <w:pPr>
-        <w:jc w:val="left"/>
-        <w:rPr/>
-      </w:pPr>
-      <w:r>
-        <w:rPr>
-          <w:rtl w:val="0"/>
-        </w:rPr>
-      </w:r>
-    </w:p>
-    <w:p>
-      <w:pPr>
-        <w:jc w:val="left"/>
-        <w:rPr/>
-      </w:pPr>
-      <w:r>
-        <w:rPr>
-          <w:rtl w:val="0"/>
-        </w:rPr>
-      </w:r>
-    </w:p>
-    <w:p>
-      <w:pPr>
-        <w:jc w:val="left"/>
-        <w:rPr/>
-      </w:pPr>
-      <w:r>
-        <w:rPr>
-          <w:rtl w:val="0"/>
-        </w:rPr>
-      </w:r>
-    </w:p>
-    <w:p>
-      <w:pPr>
-        <w:jc w:val="left"/>
-        <w:rPr/>
-      </w:pPr>
-      <w:r>
-        <w:rPr>
-          <w:rtl w:val="0"/>
-        </w:rPr>
-      </w:r>
-    </w:p>
-    <w:p>
-      <w:pPr>
-        <w:jc w:val="left"/>
-        <w:rPr/>
-      </w:pPr>
-      <w:r>
-        <w:rPr>
-          <w:rtl w:val="0"/>
-        </w:rPr>
-      </w:r>
-    </w:p>
-    <w:p>
-      <w:pPr>
-        <w:jc w:val="left"/>
-        <w:rPr/>
-      </w:pPr>
-      <w:r>
-        <w:rPr>
-          <w:rtl w:val="0"/>
-        </w:rPr>
-      </w:r>
-    </w:p>
-    <w:p>
-      <w:pPr>
-        <w:jc w:val="left"/>
-        <w:rPr/>
-      </w:pPr>
-      <w:r>
-        <w:rPr>
-          <w:rtl w:val="0"/>
-        </w:rPr>
-      </w:r>
-    </w:p>
-    <w:p>
-      <w:pPr>
-        <w:jc w:val="left"/>
-        <w:rPr/>
-      </w:pPr>
-      <w:r>
-        <w:rPr>
-          <w:rtl w:val="0"/>
-        </w:rPr>
-      </w:r>
-      <w:r>
-        <w:drawing>
-          <wp:anchor allowOverlap="1" behindDoc="0" distB="114300" distT="114300" distL="114300" distR="114300" hidden="0" layoutInCell="1" locked="0" relativeHeight="0" simplePos="0">
-            <wp:simplePos x="0" y="0"/>
-            <wp:positionH relativeFrom="column">
-              <wp:posOffset>771525</wp:posOffset>
-            </wp:positionH>
-            <wp:positionV relativeFrom="paragraph">
-              <wp:posOffset>245650</wp:posOffset>
-            </wp:positionV>
-            <wp:extent cx="4191000" cy="2857500"/>
-            <wp:effectExtent b="0" l="0" r="0" t="0"/>
-            <wp:wrapSquare wrapText="bothSides" distB="114300" distT="114300" distL="114300" distR="114300"/>
-            <wp:docPr id="5" name="image1.png"/>
-            <a:graphic>
-              <a:graphicData uri="http://schemas.openxmlformats.org/drawingml/2006/picture">
-                <pic:pic>
-                  <pic:nvPicPr>
-                    <pic:cNvPr id="0" name="image1.png"/>
-                    <pic:cNvPicPr preferRelativeResize="0"/>
-                  </pic:nvPicPr>
-                  <pic:blipFill>
-                    <a:blip r:embed="rId10"/>
-                    <a:srcRect b="0" l="0" r="0" t="0"/>
-                    <a:stretch>
-                      <a:fillRect/>
-                    </a:stretch>
-                  </pic:blipFill>
-                  <pic:spPr>
-                    <a:xfrm>
-                      <a:off x="0" y="0"/>
-                      <a:ext cx="4191000" cy="2857500"/>
-                    </a:xfrm>
-                    <a:prstGeom prst="rect"/>
-                    <a:ln/>
-                  </pic:spPr>
-                </pic:pic>
-              </a:graphicData>
-            </a:graphic>
-          </wp:anchor>
-        </w:drawing>
+        <w:rPr/>
+      </w:pPr>
+      <w:r>
+        <w:rPr>
+          <w:rtl w:val="0"/>
+        </w:rPr>
+      </w:r>
+    </w:p>
+    <w:p>
+      <w:pPr>
+        <w:rPr/>
+      </w:pPr>
+      <w:r>
+        <w:rPr>
+          <w:rtl w:val="0"/>
+        </w:rPr>
+      </w:r>
+    </w:p>
+    <w:p>
+      <w:pPr>
+        <w:rPr/>
+      </w:pPr>
+      <w:r>
+        <w:rPr>
+          <w:rtl w:val="0"/>
+        </w:rPr>
+      </w:r>
+    </w:p>
+    <w:p>
+      <w:pPr>
+        <w:rPr/>
+      </w:pPr>
+      <w:r>
+        <w:rPr>
+          <w:rtl w:val="0"/>
+        </w:rPr>
+      </w:r>
+    </w:p>
+    <w:p>
+      <w:pPr>
+        <w:rPr/>
+      </w:pPr>
+      <w:r>
+        <w:rPr>
+          <w:rtl w:val="0"/>
+        </w:rPr>
+      </w:r>
+    </w:p>
+    <w:p>
+      <w:pPr>
+        <w:rPr/>
+      </w:pPr>
+      <w:r>
+        <w:rPr>
+          <w:rtl w:val="0"/>
+        </w:rPr>
+      </w:r>
+    </w:p>
+    <w:p>
+      <w:pPr>
+        <w:rPr/>
+      </w:pPr>
+      <w:r>
+        <w:rPr>
+          <w:rtl w:val="0"/>
+        </w:rPr>
+      </w:r>
+    </w:p>
+    <w:p>
+      <w:pPr>
+        <w:rPr/>
+      </w:pPr>
+      <w:r>
+        <w:rPr>
+          <w:rtl w:val="0"/>
+        </w:rPr>
+      </w:r>
+    </w:p>
+    <w:p>
+      <w:pPr>
+        <w:rPr/>
+      </w:pPr>
+      <w:r>
+        <w:rPr>
+          <w:rtl w:val="0"/>
+        </w:rPr>
+      </w:r>
+    </w:p>
+    <w:p>
+      <w:pPr>
+        <w:rPr/>
+      </w:pPr>
+      <w:r>
+        <w:rPr>
+          <w:rtl w:val="0"/>
+        </w:rPr>
+      </w:r>
+    </w:p>
+    <w:p>
+      <w:pPr>
+        <w:rPr/>
+      </w:pPr>
+      <w:r>
+        <w:rPr>
+          <w:rtl w:val="0"/>
+        </w:rPr>
+      </w:r>
+    </w:p>
+    <w:p>
+      <w:pPr>
+        <w:rPr/>
+      </w:pPr>
+      <w:r>
+        <w:rPr>
+          <w:rtl w:val="0"/>
+        </w:rPr>
+      </w:r>
+    </w:p>
+    <w:p>
+      <w:pPr>
+        <w:rPr/>
+      </w:pPr>
+      <w:r>
+        <w:rPr>
+          <w:rtl w:val="0"/>
+        </w:rPr>
+      </w:r>
+    </w:p>
+    <w:p>
+      <w:pPr>
+        <w:jc w:val="left"/>
+        <w:rPr/>
+      </w:pPr>
+      <w:r>
+        <w:rPr>
+          <w:rtl w:val="0"/>
+        </w:rPr>
+      </w:r>
+    </w:p>
+    <w:p>
+      <w:pPr>
+        <w:jc w:val="left"/>
+        <w:rPr/>
+      </w:pPr>
+      <w:r>
+        <w:rPr>
+          <w:rtl w:val="0"/>
+        </w:rPr>
+      </w:r>
+    </w:p>
+    <w:p>
+      <w:pPr>
+        <w:jc w:val="left"/>
+        <w:rPr/>
+      </w:pPr>
+      <w:r>
+        <w:rPr>
+          <w:rtl w:val="0"/>
+        </w:rPr>
       </w:r>
     </w:p>
     <w:p>
@@ -3582,12 +3390,12 @@
               <wp:anchor allowOverlap="1" behindDoc="0" distB="114300" distT="114300" distL="114300" distR="114300" hidden="0" layoutInCell="1" locked="0" relativeHeight="0" simplePos="0">
                 <wp:simplePos x="0" y="0"/>
                 <wp:positionH relativeFrom="column">
-                  <wp:posOffset>2133600</wp:posOffset>
+                  <wp:posOffset>1776413</wp:posOffset>
                 </wp:positionH>
                 <wp:positionV relativeFrom="paragraph">
-                  <wp:posOffset>171450</wp:posOffset>
+                  <wp:posOffset>157823</wp:posOffset>
                 </wp:positionV>
-                <wp:extent cx="2575911" cy="844386"/>
+                <wp:extent cx="2575911" cy="855666"/>
                 <wp:effectExtent b="0" l="0" r="0" t="0"/>
                 <wp:wrapSquare wrapText="bothSides" distB="114300" distT="114300" distL="114300" distR="114300"/>
                 <wp:docPr id="1" name=""/>
@@ -3598,7 +3406,7 @@
                       <wpg:grpSpPr>
                         <a:xfrm>
                           <a:off x="484275" y="749450"/>
-                          <a:ext cx="2575911" cy="844386"/>
+                          <a:ext cx="2575911" cy="855666"/>
                           <a:chOff x="484275" y="749450"/>
                           <a:chExt cx="2734200" cy="891600"/>
                         </a:xfrm>
@@ -3662,13 +3470,13 @@
                               </w:pPr>
                               <w:r>
                                 <w:rPr>
-                                  <w:rFonts w:ascii="Arial" w:cs="Arial" w:eastAsia="Arial" w:hAnsi="Arial"/>
+                                  <w:rFonts w:ascii="Times New Roman" w:cs="Times New Roman" w:eastAsia="Times New Roman" w:hAnsi="Times New Roman"/>
                                   <w:b w:val="0"/>
                                   <w:i w:val="0"/>
                                   <w:smallCaps w:val="0"/>
                                   <w:strike w:val="0"/>
                                   <w:color w:val="000000"/>
-                                  <w:sz w:val="22"/>
+                                  <w:sz w:val="24"/>
                                   <w:vertAlign w:val="baseline"/>
                                 </w:rPr>
                                 <w:t xml:space="preserve">Рис.2 Подпрограммы</w:t>
@@ -3691,24 +3499,24 @@
               <wp:anchor allowOverlap="1" behindDoc="0" distB="114300" distT="114300" distL="114300" distR="114300" hidden="0" layoutInCell="1" locked="0" relativeHeight="0" simplePos="0">
                 <wp:simplePos x="0" y="0"/>
                 <wp:positionH relativeFrom="column">
-                  <wp:posOffset>2133600</wp:posOffset>
+                  <wp:posOffset>1776413</wp:posOffset>
                 </wp:positionH>
                 <wp:positionV relativeFrom="paragraph">
-                  <wp:posOffset>171450</wp:posOffset>
+                  <wp:posOffset>157823</wp:posOffset>
                 </wp:positionV>
-                <wp:extent cx="2575911" cy="844386"/>
+                <wp:extent cx="2575911" cy="855666"/>
                 <wp:effectExtent b="0" l="0" r="0" t="0"/>
                 <wp:wrapSquare wrapText="bothSides" distB="114300" distT="114300" distL="114300" distR="114300"/>
-                <wp:docPr id="1" name="image7.png"/>
+                <wp:docPr id="1" name="image3.png"/>
                 <a:graphic>
                   <a:graphicData uri="http://schemas.openxmlformats.org/drawingml/2006/picture">
                     <pic:pic>
                       <pic:nvPicPr>
-                        <pic:cNvPr id="0" name="image7.png"/>
+                        <pic:cNvPr id="0" name="image3.png"/>
                         <pic:cNvPicPr preferRelativeResize="0"/>
                       </pic:nvPicPr>
                       <pic:blipFill>
-                        <a:blip r:embed="rId11"/>
+                        <a:blip r:embed="rId9"/>
                         <a:srcRect/>
                         <a:stretch>
                           <a:fillRect/>
@@ -3717,7 +3525,7 @@
                       <pic:spPr>
                         <a:xfrm>
                           <a:off x="0" y="0"/>
-                          <a:ext cx="2575911" cy="844386"/>
+                          <a:ext cx="2575911" cy="855666"/>
                         </a:xfrm>
                         <a:prstGeom prst="rect"/>
                         <a:ln/>
@@ -3766,96 +3574,29 @@
     </w:p>
     <w:p>
       <w:pPr>
-        <w:rPr/>
-      </w:pPr>
-      <w:r>
-        <w:rPr>
-          <w:rtl w:val="0"/>
-        </w:rPr>
-      </w:r>
-    </w:p>
-    <w:p>
-      <w:pPr>
-        <w:rPr/>
-      </w:pPr>
-      <w:r>
-        <w:rPr>
-          <w:rtl w:val="0"/>
-        </w:rPr>
-      </w:r>
-    </w:p>
-    <w:p>
-      <w:pPr>
-        <w:rPr/>
-      </w:pPr>
-      <w:r>
-        <w:rPr>
-          <w:rtl w:val="0"/>
-        </w:rPr>
-      </w:r>
-    </w:p>
-    <w:p>
-      <w:pPr>
-        <w:rPr/>
-      </w:pPr>
-      <w:r>
-        <w:rPr>
-          <w:rtl w:val="0"/>
-        </w:rPr>
-      </w:r>
-    </w:p>
-    <w:p>
-      <w:pPr>
-        <w:rPr/>
-      </w:pPr>
-      <w:r>
-        <w:rPr>
-          <w:rtl w:val="0"/>
-        </w:rPr>
-      </w:r>
-    </w:p>
-    <w:p>
-      <w:pPr>
-        <w:rPr/>
-      </w:pPr>
-      <w:r>
-        <w:rPr>
-          <w:rtl w:val="0"/>
-        </w:rPr>
-      </w:r>
-    </w:p>
-    <w:p>
-      <w:pPr>
-        <w:rPr/>
-      </w:pPr>
-      <w:r>
-        <w:rPr>
-          <w:rtl w:val="0"/>
-        </w:rPr>
-      </w:r>
-    </w:p>
-    <w:p>
-      <w:pPr>
-        <w:rPr/>
-      </w:pPr>
-      <w:r>
-        <w:rPr>
-          <w:rtl w:val="0"/>
-        </w:rPr>
-      </w:r>
-    </w:p>
-    <w:p>
-      <w:pPr>
-        <w:rPr/>
-      </w:pPr>
-      <w:r>
-        <w:rPr>
-          <w:rtl w:val="0"/>
-        </w:rPr>
-      </w:r>
-    </w:p>
-    <w:p>
-      <w:pPr>
+        <w:jc w:val="left"/>
+        <w:rPr/>
+      </w:pPr>
+      <w:r>
+        <w:rPr>
+          <w:rtl w:val="0"/>
+        </w:rPr>
+      </w:r>
+    </w:p>
+    <w:p>
+      <w:pPr>
+        <w:jc w:val="left"/>
+        <w:rPr/>
+      </w:pPr>
+      <w:r>
+        <w:rPr>
+          <w:rtl w:val="0"/>
+        </w:rPr>
+      </w:r>
+    </w:p>
+    <w:p>
+      <w:pPr>
+        <w:jc w:val="left"/>
         <w:rPr/>
       </w:pPr>
       <w:r>
@@ -3888,16 +3629,18 @@
       <w:pPr>
         <w:pStyle w:val="Heading1"/>
         <w:rPr>
-          <w:sz w:val="32"/>
-          <w:szCs w:val="32"/>
-        </w:rPr>
-      </w:pPr>
-      <w:bookmarkStart w:colFirst="0" w:colLast="0" w:name="_lnxbz9" w:id="13"/>
-      <w:bookmarkEnd w:id="13"/>
-      <w:r>
-        <w:rPr>
-          <w:sz w:val="32"/>
-          <w:szCs w:val="32"/>
+          <w:rFonts w:ascii="Times New Roman" w:cs="Times New Roman" w:eastAsia="Times New Roman" w:hAnsi="Times New Roman"/>
+          <w:sz w:val="34"/>
+          <w:szCs w:val="34"/>
+        </w:rPr>
+      </w:pPr>
+      <w:bookmarkStart w:colFirst="0" w:colLast="0" w:name="_lnxbz9" w:id="8"/>
+      <w:bookmarkEnd w:id="8"/>
+      <w:r>
+        <w:rPr>
+          <w:rFonts w:ascii="Times New Roman" w:cs="Times New Roman" w:eastAsia="Times New Roman" w:hAnsi="Times New Roman"/>
+          <w:sz w:val="34"/>
+          <w:szCs w:val="34"/>
           <w:rtl w:val="0"/>
         </w:rPr>
         <w:t xml:space="preserve">Рекомендации пользователя</w:t>
@@ -3911,20 +3654,19 @@
         </w:numPr>
         <w:ind w:left="720" w:hanging="360"/>
         <w:rPr>
-          <w:sz w:val="22"/>
-          <w:szCs w:val="22"/>
-        </w:rPr>
-      </w:pPr>
-      <w:r>
-        <w:rPr>
-          <w:rtl w:val="0"/>
-        </w:rPr>
-        <w:t xml:space="preserve">Для запуска программы, откройте файл main.py  в pycharm и нажмите Shift+F10</w:t>
-      </w:r>
-      <w:r>
-        <w:rPr>
-          <w:rtl w:val="0"/>
-        </w:rPr>
+          <w:rFonts w:ascii="Times New Roman" w:cs="Times New Roman" w:eastAsia="Times New Roman" w:hAnsi="Times New Roman"/>
+          <w:sz w:val="28"/>
+          <w:szCs w:val="28"/>
+        </w:rPr>
+      </w:pPr>
+      <w:r>
+        <w:rPr>
+          <w:rFonts w:ascii="Times New Roman" w:cs="Times New Roman" w:eastAsia="Times New Roman" w:hAnsi="Times New Roman"/>
+          <w:sz w:val="28"/>
+          <w:szCs w:val="28"/>
+          <w:rtl w:val="0"/>
+        </w:rPr>
+        <w:t xml:space="preserve">Для запуска программы, откройте файл main.py в pycharm и нажмите Shift+F10</w:t>
       </w:r>
     </w:p>
     <w:p>
@@ -3935,20 +3677,19 @@
         </w:numPr>
         <w:ind w:left="720" w:hanging="360"/>
         <w:rPr>
-          <w:sz w:val="22"/>
-          <w:szCs w:val="22"/>
-        </w:rPr>
-      </w:pPr>
-      <w:r>
-        <w:rPr>
+          <w:rFonts w:ascii="Times New Roman" w:cs="Times New Roman" w:eastAsia="Times New Roman" w:hAnsi="Times New Roman"/>
+          <w:sz w:val="28"/>
+          <w:szCs w:val="28"/>
+        </w:rPr>
+      </w:pPr>
+      <w:r>
+        <w:rPr>
+          <w:rFonts w:ascii="Times New Roman" w:cs="Times New Roman" w:eastAsia="Times New Roman" w:hAnsi="Times New Roman"/>
+          <w:sz w:val="28"/>
+          <w:szCs w:val="28"/>
           <w:rtl w:val="0"/>
         </w:rPr>
         <w:t xml:space="preserve">Настройте весовое распределение банковских данных и платежных систем, убедившись что в сумме получается больше нуля</w:t>
-      </w:r>
-      <w:r>
-        <w:rPr>
-          <w:rtl w:val="0"/>
-        </w:rPr>
       </w:r>
     </w:p>
     <w:p>
@@ -3958,10 +3699,17 @@
           <w:numId w:val="1"/>
         </w:numPr>
         <w:ind w:left="720" w:hanging="360"/>
-        <w:rPr/>
-      </w:pPr>
-      <w:r>
-        <w:rPr>
+        <w:rPr>
+          <w:rFonts w:ascii="Times New Roman" w:cs="Times New Roman" w:eastAsia="Times New Roman" w:hAnsi="Times New Roman"/>
+          <w:sz w:val="28"/>
+          <w:szCs w:val="28"/>
+        </w:rPr>
+      </w:pPr>
+      <w:r>
+        <w:rPr>
+          <w:rFonts w:ascii="Times New Roman" w:cs="Times New Roman" w:eastAsia="Times New Roman" w:hAnsi="Times New Roman"/>
+          <w:sz w:val="28"/>
+          <w:szCs w:val="28"/>
           <w:rtl w:val="0"/>
         </w:rPr>
         <w:t xml:space="preserve">Дождитесь пока в консоль не будет выведено время работы, т.е. окончание работы программы</w:t>
@@ -3979,10 +3727,17 @@
           <w:numId w:val="1"/>
         </w:numPr>
         <w:ind w:left="720" w:hanging="360"/>
-        <w:rPr/>
-      </w:pPr>
-      <w:r>
-        <w:rPr>
+        <w:rPr>
+          <w:rFonts w:ascii="Times New Roman" w:cs="Times New Roman" w:eastAsia="Times New Roman" w:hAnsi="Times New Roman"/>
+          <w:sz w:val="28"/>
+          <w:szCs w:val="28"/>
+        </w:rPr>
+      </w:pPr>
+      <w:r>
+        <w:rPr>
+          <w:rFonts w:ascii="Times New Roman" w:cs="Times New Roman" w:eastAsia="Times New Roman" w:hAnsi="Times New Roman"/>
+          <w:sz w:val="28"/>
+          <w:szCs w:val="28"/>
           <w:rtl w:val="0"/>
         </w:rPr>
         <w:t xml:space="preserve">В итоге будет создан файл output.xlsx</w:t>
@@ -3996,11 +3751,16 @@
         </w:numPr>
         <w:ind w:left="720" w:hanging="360"/>
         <w:rPr>
-          <w:u w:val="none"/>
-        </w:rPr>
-      </w:pPr>
-      <w:r>
-        <w:rPr>
+          <w:rFonts w:ascii="Times New Roman" w:cs="Times New Roman" w:eastAsia="Times New Roman" w:hAnsi="Times New Roman"/>
+          <w:sz w:val="28"/>
+          <w:szCs w:val="28"/>
+        </w:rPr>
+      </w:pPr>
+      <w:r>
+        <w:rPr>
+          <w:rFonts w:ascii="Times New Roman" w:cs="Times New Roman" w:eastAsia="Times New Roman" w:hAnsi="Times New Roman"/>
+          <w:sz w:val="28"/>
+          <w:szCs w:val="28"/>
           <w:rtl w:val="0"/>
         </w:rPr>
         <w:t xml:space="preserve">Запустите программу to_xml.py</w:t>
@@ -4014,11 +3774,16 @@
         </w:numPr>
         <w:ind w:left="720" w:hanging="360"/>
         <w:rPr>
-          <w:u w:val="none"/>
-        </w:rPr>
-      </w:pPr>
-      <w:r>
-        <w:rPr>
+          <w:rFonts w:ascii="Times New Roman" w:cs="Times New Roman" w:eastAsia="Times New Roman" w:hAnsi="Times New Roman"/>
+          <w:sz w:val="28"/>
+          <w:szCs w:val="28"/>
+        </w:rPr>
+      </w:pPr>
+      <w:r>
+        <w:rPr>
+          <w:rFonts w:ascii="Times New Roman" w:cs="Times New Roman" w:eastAsia="Times New Roman" w:hAnsi="Times New Roman"/>
+          <w:sz w:val="28"/>
+          <w:szCs w:val="28"/>
           <w:rtl w:val="0"/>
         </w:rPr>
         <w:t xml:space="preserve">В итоге будет создан data.xml</w:t>
@@ -4028,16 +3793,18 @@
       <w:pPr>
         <w:pStyle w:val="Heading1"/>
         <w:rPr>
-          <w:sz w:val="32"/>
-          <w:szCs w:val="32"/>
-        </w:rPr>
-      </w:pPr>
-      <w:bookmarkStart w:colFirst="0" w:colLast="0" w:name="_35nkun2" w:id="14"/>
-      <w:bookmarkEnd w:id="14"/>
-      <w:r>
-        <w:rPr>
-          <w:sz w:val="32"/>
-          <w:szCs w:val="32"/>
+          <w:rFonts w:ascii="Times New Roman" w:cs="Times New Roman" w:eastAsia="Times New Roman" w:hAnsi="Times New Roman"/>
+          <w:sz w:val="34"/>
+          <w:szCs w:val="34"/>
+        </w:rPr>
+      </w:pPr>
+      <w:bookmarkStart w:colFirst="0" w:colLast="0" w:name="_35nkun2" w:id="9"/>
+      <w:bookmarkEnd w:id="9"/>
+      <w:r>
+        <w:rPr>
+          <w:rFonts w:ascii="Times New Roman" w:cs="Times New Roman" w:eastAsia="Times New Roman" w:hAnsi="Times New Roman"/>
+          <w:sz w:val="34"/>
+          <w:szCs w:val="34"/>
           <w:rtl w:val="0"/>
         </w:rPr>
         <w:t xml:space="preserve">Рекомендации программиста</w:t>
@@ -4051,20 +3818,19 @@
         </w:numPr>
         <w:ind w:left="720" w:hanging="360"/>
         <w:rPr>
-          <w:sz w:val="22"/>
-          <w:szCs w:val="22"/>
-        </w:rPr>
-      </w:pPr>
-      <w:r>
-        <w:rPr>
-          <w:rtl w:val="0"/>
-        </w:rPr>
-        <w:t xml:space="preserve">Поддерживайте актуальность используемых библиотек: Faker и lxml: и версии Python, не менее Python 3.11 для сохранения актуальности и работоспособности кода на современных системах.</w:t>
-      </w:r>
-      <w:r>
-        <w:rPr>
-          <w:rtl w:val="0"/>
-        </w:rPr>
+          <w:rFonts w:ascii="Times New Roman" w:cs="Times New Roman" w:eastAsia="Times New Roman" w:hAnsi="Times New Roman"/>
+          <w:sz w:val="28"/>
+          <w:szCs w:val="28"/>
+        </w:rPr>
+      </w:pPr>
+      <w:r>
+        <w:rPr>
+          <w:rFonts w:ascii="Times New Roman" w:cs="Times New Roman" w:eastAsia="Times New Roman" w:hAnsi="Times New Roman"/>
+          <w:sz w:val="28"/>
+          <w:szCs w:val="28"/>
+          <w:rtl w:val="0"/>
+        </w:rPr>
+        <w:t xml:space="preserve">Поддерживайте актуальность используемых библиотек: pandas и xml.etree.ElementTree и версии Python, не менее Python 3.11 для сохранения актуальности и работоспособности кода на современных системах.</w:t>
       </w:r>
     </w:p>
     <w:p>
@@ -4075,21 +3841,20 @@
         </w:numPr>
         <w:ind w:left="720" w:hanging="360"/>
         <w:rPr>
-          <w:sz w:val="22"/>
-          <w:szCs w:val="22"/>
-        </w:rPr>
-      </w:pPr>
-      <w:r>
-        <w:rPr>
+          <w:rFonts w:ascii="Times New Roman" w:cs="Times New Roman" w:eastAsia="Times New Roman" w:hAnsi="Times New Roman"/>
+          <w:sz w:val="28"/>
+          <w:szCs w:val="28"/>
+        </w:rPr>
+      </w:pPr>
+      <w:r>
+        <w:rPr>
+          <w:rFonts w:ascii="Times New Roman" w:cs="Times New Roman" w:eastAsia="Times New Roman" w:hAnsi="Times New Roman"/>
+          <w:sz w:val="28"/>
+          <w:szCs w:val="28"/>
           <w:rtl w:val="0"/>
         </w:rPr>
         <w:t xml:space="preserve">Организуйте код в соответствии с best practices, следите за четким именованием переменных и функций.</w:t>
       </w:r>
-      <w:r>
-        <w:rPr>
-          <w:rtl w:val="0"/>
-        </w:rPr>
-      </w:r>
     </w:p>
     <w:p>
       <w:pPr>
@@ -4106,16 +3871,18 @@
       <w:pPr>
         <w:pStyle w:val="Heading1"/>
         <w:rPr>
-          <w:sz w:val="32"/>
-          <w:szCs w:val="32"/>
-        </w:rPr>
-      </w:pPr>
-      <w:bookmarkStart w:colFirst="0" w:colLast="0" w:name="_1ksv4uv" w:id="15"/>
-      <w:bookmarkEnd w:id="15"/>
-      <w:r>
-        <w:rPr>
-          <w:sz w:val="32"/>
-          <w:szCs w:val="32"/>
+          <w:rFonts w:ascii="Times New Roman" w:cs="Times New Roman" w:eastAsia="Times New Roman" w:hAnsi="Times New Roman"/>
+          <w:sz w:val="34"/>
+          <w:szCs w:val="34"/>
+        </w:rPr>
+      </w:pPr>
+      <w:bookmarkStart w:colFirst="0" w:colLast="0" w:name="_1ksv4uv" w:id="10"/>
+      <w:bookmarkEnd w:id="10"/>
+      <w:r>
+        <w:rPr>
+          <w:rFonts w:ascii="Times New Roman" w:cs="Times New Roman" w:eastAsia="Times New Roman" w:hAnsi="Times New Roman"/>
+          <w:sz w:val="34"/>
+          <w:szCs w:val="34"/>
           <w:rtl w:val="0"/>
         </w:rPr>
         <w:t xml:space="preserve">Контрольный пример</w:t>
@@ -4123,11 +3890,19 @@
     </w:p>
     <w:p>
       <w:pPr>
-        <w:jc w:val="left"/>
-        <w:rPr/>
-      </w:pPr>
-      <w:r>
-        <w:rPr>
+        <w:ind w:firstLine="720"/>
+        <w:jc w:val="left"/>
+        <w:rPr>
+          <w:rFonts w:ascii="Times New Roman" w:cs="Times New Roman" w:eastAsia="Times New Roman" w:hAnsi="Times New Roman"/>
+          <w:sz w:val="28"/>
+          <w:szCs w:val="28"/>
+        </w:rPr>
+      </w:pPr>
+      <w:r>
+        <w:rPr>
+          <w:rFonts w:ascii="Times New Roman" w:cs="Times New Roman" w:eastAsia="Times New Roman" w:hAnsi="Times New Roman"/>
+          <w:sz w:val="28"/>
+          <w:szCs w:val="28"/>
           <w:rtl w:val="0"/>
         </w:rPr>
         <w:t xml:space="preserve">Запускаем файл main.py; вводим вероятностные веса банков (в сумме должно быть больше нуля); вводим вероятностные веса платёжных систем (в сумме должно быть больше нуля); ждём окончания работы программы; в итоге будет сгенерирован файл output.xlsx; запускаем to_xml.py, в итоге будет сгенерирован файл data.xml, который можно открыть в любом браузере</w:t>
@@ -4148,24 +3923,24 @@
           <wp:anchor allowOverlap="1" behindDoc="0" distB="114300" distT="114300" distL="114300" distR="114300" hidden="0" layoutInCell="1" locked="0" relativeHeight="0" simplePos="0">
             <wp:simplePos x="0" y="0"/>
             <wp:positionH relativeFrom="column">
-              <wp:posOffset>438150</wp:posOffset>
+              <wp:posOffset>757238</wp:posOffset>
             </wp:positionH>
             <wp:positionV relativeFrom="paragraph">
-              <wp:posOffset>178975</wp:posOffset>
+              <wp:posOffset>180975</wp:posOffset>
             </wp:positionV>
-            <wp:extent cx="5248275" cy="1943100"/>
+            <wp:extent cx="4081463" cy="1510396"/>
             <wp:effectExtent b="0" l="0" r="0" t="0"/>
             <wp:wrapSquare wrapText="bothSides" distB="114300" distT="114300" distL="114300" distR="114300"/>
-            <wp:docPr id="8" name="image5.png"/>
+            <wp:docPr id="6" name="image1.png"/>
             <a:graphic>
               <a:graphicData uri="http://schemas.openxmlformats.org/drawingml/2006/picture">
                 <pic:pic>
                   <pic:nvPicPr>
-                    <pic:cNvPr id="0" name="image5.png"/>
+                    <pic:cNvPr id="0" name="image1.png"/>
                     <pic:cNvPicPr preferRelativeResize="0"/>
                   </pic:nvPicPr>
                   <pic:blipFill>
-                    <a:blip r:embed="rId12"/>
+                    <a:blip r:embed="rId10"/>
                     <a:srcRect b="0" l="0" r="0" t="0"/>
                     <a:stretch>
                       <a:fillRect/>
@@ -4174,7 +3949,7 @@
                   <pic:spPr>
                     <a:xfrm>
                       <a:off x="0" y="0"/>
-                      <a:ext cx="5248275" cy="1943100"/>
+                      <a:ext cx="4081463" cy="1510396"/>
                     </a:xfrm>
                     <a:prstGeom prst="rect"/>
                     <a:ln/>
@@ -4287,118 +4062,21 @@
     </w:p>
     <w:p>
       <w:pPr>
-        <w:jc w:val="left"/>
-        <w:rPr/>
-      </w:pPr>
-      <w:r>
-        <w:rPr>
-          <w:rtl w:val="0"/>
-        </w:rPr>
-      </w:r>
-    </w:p>
-    <w:p>
-      <w:pPr>
-        <w:jc w:val="left"/>
-        <w:rPr/>
-      </w:pPr>
-      <w:r>
-        <w:rPr>
-          <w:rtl w:val="0"/>
-        </w:rPr>
-      </w:r>
-    </w:p>
-    <w:p>
-      <w:pPr>
-        <w:jc w:val="left"/>
-        <w:rPr/>
-      </w:pPr>
-      <w:r>
-        <w:rPr>
-          <w:rtl w:val="0"/>
-        </w:rPr>
-      </w:r>
-    </w:p>
-    <w:p>
-      <w:pPr>
         <w:jc w:val="center"/>
         <w:rPr>
-          <w:sz w:val="18"/>
-          <w:szCs w:val="18"/>
-        </w:rPr>
-      </w:pPr>
-      <w:r>
-        <w:rPr>
-          <w:sz w:val="18"/>
-          <w:szCs w:val="18"/>
+          <w:rFonts w:ascii="Times New Roman" w:cs="Times New Roman" w:eastAsia="Times New Roman" w:hAnsi="Times New Roman"/>
+          <w:sz w:val="24"/>
+          <w:szCs w:val="24"/>
+        </w:rPr>
+      </w:pPr>
+      <w:r>
+        <w:rPr>
+          <w:rFonts w:ascii="Times New Roman" w:cs="Times New Roman" w:eastAsia="Times New Roman" w:hAnsi="Times New Roman"/>
+          <w:sz w:val="24"/>
+          <w:szCs w:val="24"/>
           <w:rtl w:val="0"/>
         </w:rPr>
         <w:t xml:space="preserve">Рис 3. Пример ввода данных</w:t>
-      </w:r>
-    </w:p>
-    <w:p>
-      <w:pPr>
-        <w:jc w:val="center"/>
-        <w:rPr/>
-      </w:pPr>
-      <w:r>
-        <w:rPr>
-          <w:rtl w:val="0"/>
-        </w:rPr>
-      </w:r>
-    </w:p>
-    <w:p>
-      <w:pPr>
-        <w:jc w:val="center"/>
-        <w:rPr/>
-      </w:pPr>
-      <w:r>
-        <w:rPr>
-          <w:rtl w:val="0"/>
-        </w:rPr>
-      </w:r>
-    </w:p>
-    <w:p>
-      <w:pPr>
-        <w:jc w:val="center"/>
-        <w:rPr/>
-      </w:pPr>
-      <w:r>
-        <w:rPr>
-          <w:rtl w:val="0"/>
-        </w:rPr>
-      </w:r>
-    </w:p>
-    <w:p>
-      <w:pPr>
-        <w:jc w:val="left"/>
-        <w:rPr/>
-      </w:pPr>
-      <w:r>
-        <w:rPr>
-          <w:rtl w:val="0"/>
-        </w:rPr>
-      </w:r>
-    </w:p>
-    <w:p>
-      <w:pPr>
-        <w:jc w:val="left"/>
-        <w:rPr/>
-      </w:pPr>
-      <w:r>
-        <w:rPr>
-          <w:rtl w:val="0"/>
-        </w:rPr>
-      </w:r>
-    </w:p>
-    <w:p>
-      <w:pPr>
-        <w:jc w:val="left"/>
-        <w:rPr/>
-      </w:pPr>
-      <w:r>
-        <w:rPr>
-          <w:rtl w:val="0"/>
-        </w:rPr>
       </w:r>
     </w:p>
     <w:p>
@@ -4427,24 +4105,24 @@
           <wp:anchor allowOverlap="1" behindDoc="0" distB="114300" distT="114300" distL="114300" distR="114300" hidden="0" layoutInCell="1" locked="0" relativeHeight="0" simplePos="0">
             <wp:simplePos x="0" y="0"/>
             <wp:positionH relativeFrom="column">
-              <wp:posOffset>172085</wp:posOffset>
+              <wp:posOffset>304800</wp:posOffset>
             </wp:positionH>
             <wp:positionV relativeFrom="paragraph">
-              <wp:posOffset>16511</wp:posOffset>
+              <wp:posOffset>114300</wp:posOffset>
             </wp:positionV>
             <wp:extent cx="5305425" cy="3265170"/>
             <wp:effectExtent b="0" l="0" r="0" t="0"/>
             <wp:wrapSquare wrapText="bothSides" distB="114300" distT="114300" distL="114300" distR="114300"/>
-            <wp:docPr id="4" name="image6.png"/>
+            <wp:docPr id="3" name="image5.png"/>
             <a:graphic>
               <a:graphicData uri="http://schemas.openxmlformats.org/drawingml/2006/picture">
                 <pic:pic>
                   <pic:nvPicPr>
-                    <pic:cNvPr id="0" name="image6.png"/>
+                    <pic:cNvPr id="0" name="image5.png"/>
                     <pic:cNvPicPr preferRelativeResize="0"/>
                   </pic:nvPicPr>
                   <pic:blipFill>
-                    <a:blip r:embed="rId13"/>
+                    <a:blip r:embed="rId11"/>
                     <a:srcRect b="0" l="0" r="0" t="1379"/>
                     <a:stretch>
                       <a:fillRect/>
@@ -4621,17 +4299,6 @@
     </w:p>
     <w:p>
       <w:pPr>
-        <w:jc w:val="left"/>
-        <w:rPr/>
-      </w:pPr>
-      <w:r>
-        <w:rPr>
-          <w:rtl w:val="0"/>
-        </w:rPr>
-      </w:r>
-    </w:p>
-    <w:p>
-      <w:pPr>
         <w:jc w:val="center"/>
         <w:rPr>
           <w:sz w:val="18"/>
@@ -4676,17 +4343,19 @@
       <w:pPr>
         <w:jc w:val="center"/>
         <w:rPr>
-          <w:sz w:val="18"/>
-          <w:szCs w:val="18"/>
-        </w:rPr>
-      </w:pPr>
-      <w:r>
-        <w:rPr>
-          <w:sz w:val="18"/>
-          <w:szCs w:val="18"/>
-          <w:rtl w:val="0"/>
-        </w:rPr>
-        <w:t xml:space="preserve">Рис 4. Пример вывода данных</w:t>
+          <w:rFonts w:ascii="Times New Roman" w:cs="Times New Roman" w:eastAsia="Times New Roman" w:hAnsi="Times New Roman"/>
+          <w:sz w:val="24"/>
+          <w:szCs w:val="24"/>
+        </w:rPr>
+      </w:pPr>
+      <w:r>
+        <w:rPr>
+          <w:rFonts w:ascii="Times New Roman" w:cs="Times New Roman" w:eastAsia="Times New Roman" w:hAnsi="Times New Roman"/>
+          <w:sz w:val="24"/>
+          <w:szCs w:val="24"/>
+          <w:rtl w:val="0"/>
+        </w:rPr>
+        <w:t xml:space="preserve">Рис 4. Пример сгенерированного датасета</w:t>
       </w:r>
     </w:p>
     <w:p>
@@ -4697,8 +4366,8 @@
           <w:szCs w:val="32"/>
         </w:rPr>
       </w:pPr>
-      <w:bookmarkStart w:colFirst="0" w:colLast="0" w:name="_44sinio" w:id="16"/>
-      <w:bookmarkEnd w:id="16"/>
+      <w:bookmarkStart w:colFirst="0" w:colLast="0" w:name="_44sinio" w:id="11"/>
+      <w:bookmarkEnd w:id="11"/>
       <w:r>
         <w:rPr>
           <w:rtl w:val="0"/>
@@ -4709,16 +4378,18 @@
       <w:pPr>
         <w:pStyle w:val="Heading1"/>
         <w:rPr>
-          <w:sz w:val="32"/>
-          <w:szCs w:val="32"/>
-        </w:rPr>
-      </w:pPr>
-      <w:bookmarkStart w:colFirst="0" w:colLast="0" w:name="_2jxsxqh" w:id="17"/>
-      <w:bookmarkEnd w:id="17"/>
-      <w:r>
-        <w:rPr>
-          <w:sz w:val="32"/>
-          <w:szCs w:val="32"/>
+          <w:rFonts w:ascii="Times New Roman" w:cs="Times New Roman" w:eastAsia="Times New Roman" w:hAnsi="Times New Roman"/>
+          <w:sz w:val="34"/>
+          <w:szCs w:val="34"/>
+        </w:rPr>
+      </w:pPr>
+      <w:bookmarkStart w:colFirst="0" w:colLast="0" w:name="_2jxsxqh" w:id="12"/>
+      <w:bookmarkEnd w:id="12"/>
+      <w:r>
+        <w:rPr>
+          <w:rFonts w:ascii="Times New Roman" w:cs="Times New Roman" w:eastAsia="Times New Roman" w:hAnsi="Times New Roman"/>
+          <w:sz w:val="34"/>
+          <w:szCs w:val="34"/>
           <w:rtl w:val="0"/>
         </w:rPr>
         <w:t xml:space="preserve">Вывод</w:t>
@@ -4726,28 +4397,31 @@
     </w:p>
     <w:p>
       <w:pPr>
-        <w:rPr>
-          <w:rFonts w:ascii="Times New Roman" w:cs="Times New Roman" w:eastAsia="Times New Roman" w:hAnsi="Times New Roman"/>
-          <w:sz w:val="28"/>
-          <w:szCs w:val="28"/>
-        </w:rPr>
-      </w:pPr>
-      <w:r>
-        <w:rPr>
+        <w:ind w:firstLine="720"/>
+        <w:rPr>
+          <w:rFonts w:ascii="Times New Roman" w:cs="Times New Roman" w:eastAsia="Times New Roman" w:hAnsi="Times New Roman"/>
+          <w:sz w:val="28"/>
+          <w:szCs w:val="28"/>
+        </w:rPr>
+      </w:pPr>
+      <w:r>
+        <w:rPr>
+          <w:rFonts w:ascii="Times New Roman" w:cs="Times New Roman" w:eastAsia="Times New Roman" w:hAnsi="Times New Roman"/>
+          <w:sz w:val="28"/>
+          <w:szCs w:val="28"/>
           <w:rtl w:val="0"/>
         </w:rPr>
         <w:t xml:space="preserve">В ходе выполнения лабораторной работы была создана программа для автоматической генерации датасета о покупках. Программа учитывает различные параметры, включая магазины, координаты, бренды и данные о платежных картах. Итоговый датасет может быть использован для анализа покупательского поведения или других исследовательских задач. Программа выполняется за приемлемое время и генерирует данные с высокой степенью реалистичности.</w:t>
       </w:r>
-      <w:r>
-        <w:rPr>
-          <w:rtl w:val="0"/>
-        </w:rPr>
-      </w:r>
-    </w:p>
-    <w:p>
-      <w:pPr>
-        <w:jc w:val="left"/>
-        <w:rPr/>
+    </w:p>
+    <w:p>
+      <w:pPr>
+        <w:jc w:val="left"/>
+        <w:rPr>
+          <w:rFonts w:ascii="Times New Roman" w:cs="Times New Roman" w:eastAsia="Times New Roman" w:hAnsi="Times New Roman"/>
+          <w:sz w:val="28"/>
+          <w:szCs w:val="28"/>
+        </w:rPr>
       </w:pPr>
       <w:r>
         <w:rPr>
@@ -4777,10 +4451,10 @@
       </w:r>
     </w:p>
     <w:sectPr>
-      <w:headerReference r:id="rId14" w:type="default"/>
-      <w:headerReference r:id="rId15" w:type="first"/>
-      <w:footerReference r:id="rId16" w:type="default"/>
-      <w:footerReference r:id="rId17" w:type="first"/>
+      <w:headerReference r:id="rId12" w:type="default"/>
+      <w:headerReference r:id="rId13" w:type="first"/>
+      <w:footerReference r:id="rId14" w:type="default"/>
+      <w:footerReference r:id="rId15" w:type="first"/>
       <w:pgSz w:h="16838" w:w="11906" w:orient="portrait"/>
       <w:pgMar w:bottom="1440" w:top="1440" w:left="1440" w:right="1440" w:header="708" w:footer="708"/>
       <w:pgNumType w:start="1"/>

</xml_diff>